<commit_message>
small fixed to the documents
</commit_message>
<xml_diff>
--- a/documents/basi_di_dati.docx
+++ b/documents/basi_di_dati.docx
@@ -3303,7 +3303,6 @@
         </w:rPr>
         <w:t xml:space="preserve"> </w:t>
       </w:r>
-      <w:proofErr w:type="gramStart"/>
       <w:r>
         <w:rPr>
           <w:rFonts w:ascii="Consolas" w:eastAsia="Times New Roman" w:hAnsi="Consolas" w:cs="Times New Roman"/>
@@ -3324,7 +3323,6 @@
         </w:rPr>
         <w:t>(</w:t>
       </w:r>
-      <w:proofErr w:type="gramEnd"/>
       <w:r>
         <w:rPr>
           <w:rFonts w:ascii="Consolas" w:eastAsia="Times New Roman" w:hAnsi="Consolas" w:cs="Times New Roman"/>
@@ -3587,7 +3585,6 @@
         </w:rPr>
         <w:t xml:space="preserve"> </w:t>
       </w:r>
-      <w:proofErr w:type="gramStart"/>
       <w:r>
         <w:rPr>
           <w:rFonts w:ascii="Consolas" w:eastAsia="Times New Roman" w:hAnsi="Consolas" w:cs="Times New Roman"/>
@@ -3608,7 +3605,6 @@
         </w:rPr>
         <w:t>(</w:t>
       </w:r>
-      <w:proofErr w:type="gramEnd"/>
       <w:r>
         <w:rPr>
           <w:rFonts w:ascii="Consolas" w:eastAsia="Times New Roman" w:hAnsi="Consolas" w:cs="Times New Roman"/>
@@ -3718,7 +3714,6 @@
         </w:rPr>
         <w:t xml:space="preserve"> </w:t>
       </w:r>
-      <w:proofErr w:type="gramStart"/>
       <w:r>
         <w:rPr>
           <w:rFonts w:ascii="Consolas" w:eastAsia="Times New Roman" w:hAnsi="Consolas" w:cs="Times New Roman"/>
@@ -3739,7 +3734,6 @@
         </w:rPr>
         <w:t>(</w:t>
       </w:r>
-      <w:proofErr w:type="gramEnd"/>
       <w:r>
         <w:rPr>
           <w:rFonts w:ascii="Consolas" w:eastAsia="Times New Roman" w:hAnsi="Consolas" w:cs="Times New Roman"/>
@@ -3965,18 +3959,7 @@
           <w:szCs w:val="21"/>
           <w:lang w:val="en-US" w:eastAsia="it-IT"/>
         </w:rPr>
-        <w:t>`Role</w:t>
-      </w:r>
-      <w:proofErr w:type="gramStart"/>
-      <w:r>
-        <w:rPr>
-          <w:rFonts w:ascii="Consolas" w:eastAsia="Times New Roman" w:hAnsi="Consolas" w:cs="Times New Roman"/>
-          <w:color w:val="A31515"/>
-          <w:sz w:val="21"/>
-          <w:szCs w:val="21"/>
-          <w:lang w:val="en-US" w:eastAsia="it-IT"/>
-        </w:rPr>
-        <w:t>`</w:t>
+        <w:t>`Role`</w:t>
       </w:r>
       <w:r>
         <w:rPr>
@@ -3988,7 +3971,6 @@
         </w:rPr>
         <w:t>(</w:t>
       </w:r>
-      <w:proofErr w:type="gramEnd"/>
     </w:p>
     <w:p>
       <w:pPr>
@@ -4187,7 +4169,6 @@
         </w:rPr>
         <w:t xml:space="preserve"> </w:t>
       </w:r>
-      <w:proofErr w:type="gramStart"/>
       <w:r>
         <w:rPr>
           <w:rFonts w:ascii="Consolas" w:eastAsia="Times New Roman" w:hAnsi="Consolas" w:cs="Times New Roman"/>
@@ -4208,7 +4189,6 @@
         </w:rPr>
         <w:t>(</w:t>
       </w:r>
-      <w:proofErr w:type="gramEnd"/>
       <w:r>
         <w:rPr>
           <w:rFonts w:ascii="Consolas" w:eastAsia="Times New Roman" w:hAnsi="Consolas" w:cs="Times New Roman"/>
@@ -4448,7 +4428,6 @@
         <w:t>UserRole</w:t>
       </w:r>
       <w:proofErr w:type="spellEnd"/>
-      <w:proofErr w:type="gramStart"/>
       <w:r>
         <w:rPr>
           <w:rFonts w:ascii="Consolas" w:eastAsia="Times New Roman" w:hAnsi="Consolas" w:cs="Times New Roman"/>
@@ -4469,7 +4448,6 @@
         </w:rPr>
         <w:t>(</w:t>
       </w:r>
-      <w:proofErr w:type="gramEnd"/>
     </w:p>
     <w:p>
       <w:pPr>
@@ -5388,18 +5366,7 @@
           <w:szCs w:val="21"/>
           <w:lang w:val="en-US" w:eastAsia="it-IT"/>
         </w:rPr>
-        <w:t>`Project</w:t>
-      </w:r>
-      <w:proofErr w:type="gramStart"/>
-      <w:r>
-        <w:rPr>
-          <w:rFonts w:ascii="Consolas" w:eastAsia="Times New Roman" w:hAnsi="Consolas" w:cs="Times New Roman"/>
-          <w:color w:val="A31515"/>
-          <w:sz w:val="21"/>
-          <w:szCs w:val="21"/>
-          <w:lang w:val="en-US" w:eastAsia="it-IT"/>
-        </w:rPr>
-        <w:t>`</w:t>
+        <w:t>`Project`</w:t>
       </w:r>
       <w:r>
         <w:rPr>
@@ -5411,7 +5378,6 @@
         </w:rPr>
         <w:t>(</w:t>
       </w:r>
-      <w:proofErr w:type="gramEnd"/>
     </w:p>
     <w:p>
       <w:pPr>
@@ -5610,7 +5576,6 @@
         </w:rPr>
         <w:t xml:space="preserve"> </w:t>
       </w:r>
-      <w:proofErr w:type="gramStart"/>
       <w:r>
         <w:rPr>
           <w:rFonts w:ascii="Consolas" w:eastAsia="Times New Roman" w:hAnsi="Consolas" w:cs="Times New Roman"/>
@@ -5631,7 +5596,6 @@
         </w:rPr>
         <w:t>(</w:t>
       </w:r>
-      <w:proofErr w:type="gramEnd"/>
       <w:r>
         <w:rPr>
           <w:rFonts w:ascii="Consolas" w:eastAsia="Times New Roman" w:hAnsi="Consolas" w:cs="Times New Roman"/>
@@ -6708,7 +6672,6 @@
         <w:t>tGroup</w:t>
       </w:r>
       <w:proofErr w:type="spellEnd"/>
-      <w:proofErr w:type="gramStart"/>
       <w:r>
         <w:rPr>
           <w:rFonts w:ascii="Consolas" w:eastAsia="Times New Roman" w:hAnsi="Consolas" w:cs="Times New Roman"/>
@@ -6729,7 +6692,6 @@
         </w:rPr>
         <w:t>(</w:t>
       </w:r>
-      <w:proofErr w:type="gramEnd"/>
     </w:p>
     <w:p>
       <w:pPr>
@@ -6928,7 +6890,6 @@
         </w:rPr>
         <w:t xml:space="preserve"> </w:t>
       </w:r>
-      <w:proofErr w:type="gramStart"/>
       <w:r>
         <w:rPr>
           <w:rFonts w:ascii="Consolas" w:eastAsia="Times New Roman" w:hAnsi="Consolas" w:cs="Times New Roman"/>
@@ -6949,7 +6910,6 @@
         </w:rPr>
         <w:t>(</w:t>
       </w:r>
-      <w:proofErr w:type="gramEnd"/>
       <w:r>
         <w:rPr>
           <w:rFonts w:ascii="Consolas" w:eastAsia="Times New Roman" w:hAnsi="Consolas" w:cs="Times New Roman"/>
@@ -7189,7 +7149,6 @@
         <w:t>GroupRole</w:t>
       </w:r>
       <w:proofErr w:type="spellEnd"/>
-      <w:proofErr w:type="gramStart"/>
       <w:r>
         <w:rPr>
           <w:rFonts w:ascii="Consolas" w:eastAsia="Times New Roman" w:hAnsi="Consolas" w:cs="Times New Roman"/>
@@ -7210,7 +7169,6 @@
         </w:rPr>
         <w:t>(</w:t>
       </w:r>
-      <w:proofErr w:type="gramEnd"/>
     </w:p>
     <w:p>
       <w:pPr>
@@ -8659,7 +8617,6 @@
         <w:t>ProjectGroup</w:t>
       </w:r>
       <w:proofErr w:type="spellEnd"/>
-      <w:proofErr w:type="gramStart"/>
       <w:r>
         <w:rPr>
           <w:rFonts w:ascii="Consolas" w:eastAsia="Times New Roman" w:hAnsi="Consolas" w:cs="Times New Roman"/>
@@ -8680,7 +8637,6 @@
         </w:rPr>
         <w:t>(</w:t>
       </w:r>
-      <w:proofErr w:type="gramEnd"/>
     </w:p>
     <w:p>
       <w:pPr>
@@ -9747,18 +9703,7 @@
           <w:szCs w:val="21"/>
           <w:lang w:val="en-US" w:eastAsia="it-IT"/>
         </w:rPr>
-        <w:t>`Assignee</w:t>
-      </w:r>
-      <w:proofErr w:type="gramStart"/>
-      <w:r>
-        <w:rPr>
-          <w:rFonts w:ascii="Consolas" w:eastAsia="Times New Roman" w:hAnsi="Consolas" w:cs="Times New Roman"/>
-          <w:color w:val="A31515"/>
-          <w:sz w:val="21"/>
-          <w:szCs w:val="21"/>
-          <w:lang w:val="en-US" w:eastAsia="it-IT"/>
-        </w:rPr>
-        <w:t>`</w:t>
+        <w:t>`Assignee`</w:t>
       </w:r>
       <w:r>
         <w:rPr>
@@ -9770,7 +9715,6 @@
         </w:rPr>
         <w:t>(</w:t>
       </w:r>
-      <w:proofErr w:type="gramEnd"/>
     </w:p>
     <w:p>
       <w:pPr>
@@ -10587,18 +10531,7 @@
           <w:szCs w:val="21"/>
           <w:lang w:val="en-US" w:eastAsia="it-IT"/>
         </w:rPr>
-        <w:t>`Task</w:t>
-      </w:r>
-      <w:proofErr w:type="gramStart"/>
-      <w:r>
-        <w:rPr>
-          <w:rFonts w:ascii="Consolas" w:eastAsia="Times New Roman" w:hAnsi="Consolas" w:cs="Times New Roman"/>
-          <w:color w:val="A31515"/>
-          <w:sz w:val="21"/>
-          <w:szCs w:val="21"/>
-          <w:lang w:val="en-US" w:eastAsia="it-IT"/>
-        </w:rPr>
-        <w:t>`</w:t>
+        <w:t>`Task`</w:t>
       </w:r>
       <w:r>
         <w:rPr>
@@ -10610,7 +10543,6 @@
         </w:rPr>
         <w:t>(</w:t>
       </w:r>
-      <w:proofErr w:type="gramEnd"/>
     </w:p>
     <w:p>
       <w:pPr>
@@ -10809,7 +10741,6 @@
         </w:rPr>
         <w:t xml:space="preserve"> </w:t>
       </w:r>
-      <w:proofErr w:type="gramStart"/>
       <w:r>
         <w:rPr>
           <w:rFonts w:ascii="Consolas" w:eastAsia="Times New Roman" w:hAnsi="Consolas" w:cs="Times New Roman"/>
@@ -10830,7 +10761,6 @@
         </w:rPr>
         <w:t>(</w:t>
       </w:r>
-      <w:proofErr w:type="gramEnd"/>
       <w:r>
         <w:rPr>
           <w:rFonts w:ascii="Consolas" w:eastAsia="Times New Roman" w:hAnsi="Consolas" w:cs="Times New Roman"/>
@@ -12479,7 +12409,6 @@
         <w:t>TaskList</w:t>
       </w:r>
       <w:proofErr w:type="spellEnd"/>
-      <w:proofErr w:type="gramStart"/>
       <w:r>
         <w:rPr>
           <w:rFonts w:ascii="Consolas" w:eastAsia="Times New Roman" w:hAnsi="Consolas" w:cs="Times New Roman"/>
@@ -12500,7 +12429,6 @@
         </w:rPr>
         <w:t>(</w:t>
       </w:r>
-      <w:proofErr w:type="gramEnd"/>
     </w:p>
     <w:p>
       <w:pPr>
@@ -13199,7 +13127,6 @@
         <w:t>SharedTask</w:t>
       </w:r>
       <w:proofErr w:type="spellEnd"/>
-      <w:proofErr w:type="gramStart"/>
       <w:r>
         <w:rPr>
           <w:rFonts w:ascii="Consolas" w:eastAsia="Times New Roman" w:hAnsi="Consolas" w:cs="Times New Roman"/>
@@ -13220,7 +13147,6 @@
         </w:rPr>
         <w:t>(</w:t>
       </w:r>
-      <w:proofErr w:type="gramEnd"/>
     </w:p>
     <w:p>
       <w:pPr>
@@ -14203,7 +14129,6 @@
         <w:t>tList</w:t>
       </w:r>
       <w:proofErr w:type="spellEnd"/>
-      <w:proofErr w:type="gramStart"/>
       <w:r>
         <w:rPr>
           <w:rFonts w:ascii="Consolas" w:eastAsia="Times New Roman" w:hAnsi="Consolas" w:cs="Times New Roman"/>
@@ -14224,7 +14149,6 @@
         </w:rPr>
         <w:t>(</w:t>
       </w:r>
-      <w:proofErr w:type="gramEnd"/>
     </w:p>
     <w:p>
       <w:pPr>
@@ -15396,21 +15320,7 @@
         <w:rPr>
           <w:b/>
         </w:rPr>
-        <w:t>le query riportate qui sotto avranno diciture del tipo (:id</w:t>
-      </w:r>
-      <w:proofErr w:type="gramStart"/>
-      <w:r>
-        <w:rPr>
-          <w:b/>
-        </w:rPr>
-        <w:t>, :variabile</w:t>
-      </w:r>
-      <w:proofErr w:type="gramEnd"/>
-      <w:r>
-        <w:rPr>
-          <w:b/>
-        </w:rPr>
-        <w:t xml:space="preserve"> etc..) ovvero una parola con i due punti (:) anteposti che stanno a significare che sono le variabili della query, questo e sempre spiegato più in dettaglio  nella sezione 2.Domain Classes.</w:t>
+        <w:t>le query riportate qui sotto avranno diciture del tipo (:id, :variabile etc..) ovvero una parola con i due punti (:) anteposti che stanno a significare che sono le variabili della query, questo e sempre spiegato più in dettaglio  nella sezione 2.Domain Classes.</w:t>
       </w:r>
     </w:p>
     <w:p>
@@ -15573,18 +15483,7 @@
           <w:szCs w:val="21"/>
           <w:lang w:val="en-US" w:eastAsia="it-IT"/>
         </w:rPr>
-        <w:t xml:space="preserve"> u.</w:t>
-      </w:r>
-      <w:proofErr w:type="gramStart"/>
-      <w:r>
-        <w:rPr>
-          <w:rFonts w:ascii="Consolas" w:eastAsia="Times New Roman" w:hAnsi="Consolas" w:cs="Times New Roman"/>
-          <w:color w:val="000000"/>
-          <w:sz w:val="21"/>
-          <w:szCs w:val="21"/>
-          <w:lang w:val="en-US" w:eastAsia="it-IT"/>
-        </w:rPr>
-        <w:t>*,</w:t>
+        <w:t xml:space="preserve"> u.*,</w:t>
       </w:r>
       <w:proofErr w:type="spellStart"/>
       <w:r>
@@ -15595,18 +15494,7 @@
           <w:szCs w:val="21"/>
           <w:lang w:val="en-US" w:eastAsia="it-IT"/>
         </w:rPr>
-        <w:t>r</w:t>
-      </w:r>
-      <w:proofErr w:type="gramEnd"/>
-      <w:r>
-        <w:rPr>
-          <w:rFonts w:ascii="Consolas" w:eastAsia="Times New Roman" w:hAnsi="Consolas" w:cs="Times New Roman"/>
-          <w:color w:val="000000"/>
-          <w:sz w:val="21"/>
-          <w:szCs w:val="21"/>
-          <w:lang w:val="en-US" w:eastAsia="it-IT"/>
-        </w:rPr>
-        <w:t>.Authority,g.Nome</w:t>
+        <w:t>r.Authority,g.Nome</w:t>
       </w:r>
       <w:proofErr w:type="spellEnd"/>
       <w:r>
@@ -15800,7 +15688,6 @@
         <w:t xml:space="preserve"> </w:t>
       </w:r>
       <w:proofErr w:type="spellStart"/>
-      <w:proofErr w:type="gramStart"/>
       <w:r>
         <w:rPr>
           <w:rFonts w:ascii="Consolas" w:eastAsia="Times New Roman" w:hAnsi="Consolas" w:cs="Times New Roman"/>
@@ -15812,7 +15699,6 @@
         <w:t>pg,GroupRole</w:t>
       </w:r>
       <w:proofErr w:type="spellEnd"/>
-      <w:proofErr w:type="gramEnd"/>
       <w:r>
         <w:rPr>
           <w:rFonts w:ascii="Consolas" w:eastAsia="Times New Roman" w:hAnsi="Consolas" w:cs="Times New Roman"/>
@@ -15939,18 +15825,7 @@
           <w:szCs w:val="21"/>
           <w:lang w:val="en-US" w:eastAsia="it-IT"/>
         </w:rPr>
-        <w:t xml:space="preserve"> p.id </w:t>
-      </w:r>
-      <w:proofErr w:type="gramStart"/>
-      <w:r>
-        <w:rPr>
-          <w:rFonts w:ascii="Consolas" w:eastAsia="Times New Roman" w:hAnsi="Consolas" w:cs="Times New Roman"/>
-          <w:color w:val="000000"/>
-          <w:sz w:val="21"/>
-          <w:szCs w:val="21"/>
-          <w:lang w:val="en-US" w:eastAsia="it-IT"/>
-        </w:rPr>
-        <w:t xml:space="preserve">= </w:t>
+        <w:t xml:space="preserve"> p.id = </w:t>
       </w:r>
       <w:r>
         <w:rPr>
@@ -15968,7 +15843,6 @@
         <w:t>projectid</w:t>
       </w:r>
       <w:proofErr w:type="spellEnd"/>
-      <w:proofErr w:type="gramEnd"/>
     </w:p>
     <w:p>
       <w:pPr>
@@ -16006,7 +15880,6 @@
         <w:t xml:space="preserve"> p.id = </w:t>
       </w:r>
       <w:proofErr w:type="spellStart"/>
-      <w:proofErr w:type="gramStart"/>
       <w:r>
         <w:rPr>
           <w:rFonts w:ascii="Consolas" w:eastAsia="Times New Roman" w:hAnsi="Consolas" w:cs="Times New Roman"/>
@@ -16018,7 +15891,6 @@
         <w:t>pg.Project</w:t>
       </w:r>
       <w:proofErr w:type="spellEnd"/>
-      <w:proofErr w:type="gramEnd"/>
       <w:r>
         <w:rPr>
           <w:rFonts w:ascii="Consolas" w:eastAsia="Times New Roman" w:hAnsi="Consolas" w:cs="Times New Roman"/>
@@ -16066,7 +15938,6 @@
         <w:t xml:space="preserve"> </w:t>
       </w:r>
       <w:proofErr w:type="spellStart"/>
-      <w:proofErr w:type="gramStart"/>
       <w:r>
         <w:rPr>
           <w:rFonts w:ascii="Consolas" w:eastAsia="Times New Roman" w:hAnsi="Consolas" w:cs="Times New Roman"/>
@@ -16078,7 +15949,6 @@
         <w:t>pg.tGroup</w:t>
       </w:r>
       <w:proofErr w:type="spellEnd"/>
-      <w:proofErr w:type="gramEnd"/>
       <w:r>
         <w:rPr>
           <w:rFonts w:ascii="Consolas" w:eastAsia="Times New Roman" w:hAnsi="Consolas" w:cs="Times New Roman"/>
@@ -16148,7 +16018,6 @@
         <w:t xml:space="preserve"> r.id = </w:t>
       </w:r>
       <w:proofErr w:type="spellStart"/>
-      <w:proofErr w:type="gramStart"/>
       <w:r>
         <w:rPr>
           <w:rFonts w:ascii="Consolas" w:eastAsia="Times New Roman" w:hAnsi="Consolas" w:cs="Times New Roman"/>
@@ -16160,7 +16029,6 @@
         <w:t>gr.Roleid</w:t>
       </w:r>
       <w:proofErr w:type="spellEnd"/>
-      <w:proofErr w:type="gramEnd"/>
       <w:r>
         <w:rPr>
           <w:rFonts w:ascii="Consolas" w:eastAsia="Times New Roman" w:hAnsi="Consolas" w:cs="Times New Roman"/>
@@ -16209,7 +16077,6 @@
         <w:t xml:space="preserve"> g.id = </w:t>
       </w:r>
       <w:proofErr w:type="spellStart"/>
-      <w:proofErr w:type="gramStart"/>
       <w:r>
         <w:rPr>
           <w:rFonts w:ascii="Consolas" w:eastAsia="Times New Roman" w:hAnsi="Consolas" w:cs="Times New Roman"/>
@@ -16221,7 +16088,6 @@
         <w:t>pg.tGroup</w:t>
       </w:r>
       <w:proofErr w:type="spellEnd"/>
-      <w:proofErr w:type="gramEnd"/>
     </w:p>
     <w:p>
       <w:pPr>
@@ -16260,7 +16126,6 @@
         <w:t xml:space="preserve"> </w:t>
       </w:r>
       <w:proofErr w:type="spellStart"/>
-      <w:proofErr w:type="gramStart"/>
       <w:r>
         <w:rPr>
           <w:rFonts w:ascii="Consolas" w:eastAsia="Times New Roman" w:hAnsi="Consolas" w:cs="Times New Roman"/>
@@ -16272,7 +16137,6 @@
         <w:t>gr.Userid</w:t>
       </w:r>
       <w:proofErr w:type="spellEnd"/>
-      <w:proofErr w:type="gramEnd"/>
       <w:r>
         <w:rPr>
           <w:rFonts w:ascii="Consolas" w:eastAsia="Times New Roman" w:hAnsi="Consolas" w:cs="Times New Roman"/>
@@ -16347,29 +16211,7 @@
           <w:szCs w:val="21"/>
           <w:lang w:eastAsia="it-IT"/>
         </w:rPr>
-        <w:t xml:space="preserve">eleziona </w:t>
-      </w:r>
-      <w:proofErr w:type="gramStart"/>
-      <w:r>
-        <w:rPr>
-          <w:rFonts w:ascii="Consolas" w:eastAsia="Times New Roman" w:hAnsi="Consolas" w:cs="Times New Roman"/>
-          <w:color w:val="008000"/>
-          <w:sz w:val="21"/>
-          <w:szCs w:val="21"/>
-          <w:lang w:eastAsia="it-IT"/>
-        </w:rPr>
-        <w:t>una task</w:t>
-      </w:r>
-      <w:proofErr w:type="gramEnd"/>
-      <w:r>
-        <w:rPr>
-          <w:rFonts w:ascii="Consolas" w:eastAsia="Times New Roman" w:hAnsi="Consolas" w:cs="Times New Roman"/>
-          <w:color w:val="008000"/>
-          <w:sz w:val="21"/>
-          <w:szCs w:val="21"/>
-          <w:lang w:eastAsia="it-IT"/>
-        </w:rPr>
-        <w:t xml:space="preserve"> e l'utente con cui e condivisa</w:t>
+        <w:t>eleziona una task e l'utente con cui e condivisa</w:t>
       </w:r>
       <w:r>
         <w:rPr>
@@ -16544,7 +16386,6 @@
         </w:rPr>
         <w:t xml:space="preserve"> </w:t>
       </w:r>
-      <w:proofErr w:type="gramStart"/>
       <w:r>
         <w:rPr>
           <w:rFonts w:ascii="Consolas" w:eastAsia="Times New Roman" w:hAnsi="Consolas" w:cs="Times New Roman"/>
@@ -16563,18 +16404,7 @@
           <w:szCs w:val="21"/>
           <w:lang w:val="en-US" w:eastAsia="it-IT"/>
         </w:rPr>
-        <w:t>(</w:t>
-      </w:r>
-      <w:proofErr w:type="gramEnd"/>
-      <w:r>
-        <w:rPr>
-          <w:rFonts w:ascii="Consolas" w:eastAsia="Times New Roman" w:hAnsi="Consolas" w:cs="Times New Roman"/>
-          <w:color w:val="000000"/>
-          <w:sz w:val="21"/>
-          <w:szCs w:val="21"/>
-          <w:lang w:val="en-US" w:eastAsia="it-IT"/>
-        </w:rPr>
-        <w:t>st.id=</w:t>
+        <w:t>(st.id=</w:t>
       </w:r>
       <w:proofErr w:type="spellStart"/>
       <w:r>
@@ -16978,7 +16808,6 @@
         <w:t xml:space="preserve">t.id = </w:t>
       </w:r>
       <w:proofErr w:type="spellStart"/>
-      <w:proofErr w:type="gramStart"/>
       <w:r>
         <w:rPr>
           <w:rFonts w:ascii="Consolas" w:eastAsia="Times New Roman" w:hAnsi="Consolas" w:cs="Times New Roman"/>
@@ -16989,7 +16818,6 @@
         <w:t>st.Task</w:t>
       </w:r>
       <w:proofErr w:type="spellEnd"/>
-      <w:proofErr w:type="gramEnd"/>
       <w:r>
         <w:rPr>
           <w:rFonts w:ascii="Consolas" w:eastAsia="Times New Roman" w:hAnsi="Consolas" w:cs="Times New Roman"/>
@@ -17112,7 +16940,6 @@
         <w:t xml:space="preserve">u.id = </w:t>
       </w:r>
       <w:proofErr w:type="spellStart"/>
-      <w:proofErr w:type="gramStart"/>
       <w:r>
         <w:rPr>
           <w:rFonts w:ascii="Consolas" w:eastAsia="Times New Roman" w:hAnsi="Consolas" w:cs="Times New Roman"/>
@@ -17123,7 +16950,6 @@
         <w:t>st.User</w:t>
       </w:r>
       <w:proofErr w:type="spellEnd"/>
-      <w:proofErr w:type="gramEnd"/>
       <w:r>
         <w:rPr>
           <w:rFonts w:ascii="Consolas" w:eastAsia="Times New Roman" w:hAnsi="Consolas" w:cs="Times New Roman"/>
@@ -17176,17 +17002,7 @@
           <w:szCs w:val="21"/>
           <w:lang w:eastAsia="it-IT"/>
         </w:rPr>
-        <w:t>t.id</w:t>
-      </w:r>
-      <w:proofErr w:type="gramStart"/>
-      <w:r>
-        <w:rPr>
-          <w:rFonts w:ascii="Consolas" w:eastAsia="Times New Roman" w:hAnsi="Consolas" w:cs="Times New Roman"/>
-          <w:sz w:val="21"/>
-          <w:szCs w:val="21"/>
-          <w:lang w:eastAsia="it-IT"/>
-        </w:rPr>
-        <w:t xml:space="preserve">= </w:t>
+        <w:t xml:space="preserve">t.id= </w:t>
       </w:r>
       <w:r>
         <w:rPr>
@@ -17206,7 +17022,6 @@
         <w:t>taskid</w:t>
       </w:r>
       <w:proofErr w:type="spellEnd"/>
-      <w:proofErr w:type="gramEnd"/>
       <w:r>
         <w:rPr>
           <w:rFonts w:ascii="Consolas" w:eastAsia="Times New Roman" w:hAnsi="Consolas" w:cs="Times New Roman"/>
@@ -17280,18 +17095,7 @@
           <w:szCs w:val="21"/>
           <w:lang w:eastAsia="it-IT"/>
         </w:rPr>
-        <w:t xml:space="preserve">e </w:t>
-      </w:r>
-      <w:proofErr w:type="gramStart"/>
-      <w:r>
-        <w:rPr>
-          <w:rFonts w:ascii="Consolas" w:eastAsia="Times New Roman" w:hAnsi="Consolas" w:cs="Times New Roman"/>
-          <w:color w:val="000000"/>
-          <w:sz w:val="21"/>
-          <w:szCs w:val="21"/>
-          <w:lang w:eastAsia="it-IT"/>
-        </w:rPr>
-        <w:t>l</w:t>
+        <w:t>e l</w:t>
       </w:r>
       <w:r>
         <w:rPr>
@@ -17311,18 +17115,7 @@
           <w:szCs w:val="21"/>
           <w:lang w:eastAsia="it-IT"/>
         </w:rPr>
-        <w:t xml:space="preserve"> task</w:t>
-      </w:r>
-      <w:proofErr w:type="gramEnd"/>
-      <w:r>
-        <w:rPr>
-          <w:rFonts w:ascii="Consolas" w:eastAsia="Times New Roman" w:hAnsi="Consolas" w:cs="Times New Roman"/>
-          <w:color w:val="000000"/>
-          <w:sz w:val="21"/>
-          <w:szCs w:val="21"/>
-          <w:lang w:eastAsia="it-IT"/>
-        </w:rPr>
-        <w:t xml:space="preserve"> ma</w:t>
+        <w:t xml:space="preserve"> task ma</w:t>
       </w:r>
       <w:r>
         <w:rPr>
@@ -17704,7 +17497,6 @@
         <w:t xml:space="preserve"> p.id = </w:t>
       </w:r>
       <w:proofErr w:type="spellStart"/>
-      <w:proofErr w:type="gramStart"/>
       <w:r>
         <w:rPr>
           <w:rFonts w:ascii="Consolas" w:eastAsia="Times New Roman" w:hAnsi="Consolas" w:cs="Times New Roman"/>
@@ -17716,7 +17508,6 @@
         <w:t>pg.Project</w:t>
       </w:r>
       <w:proofErr w:type="spellEnd"/>
-      <w:proofErr w:type="gramEnd"/>
       <w:r>
         <w:rPr>
           <w:rFonts w:ascii="Consolas" w:eastAsia="Times New Roman" w:hAnsi="Consolas" w:cs="Times New Roman"/>
@@ -17764,7 +17555,6 @@
         <w:t xml:space="preserve"> </w:t>
       </w:r>
       <w:proofErr w:type="spellStart"/>
-      <w:proofErr w:type="gramStart"/>
       <w:r>
         <w:rPr>
           <w:rFonts w:ascii="Consolas" w:eastAsia="Times New Roman" w:hAnsi="Consolas" w:cs="Times New Roman"/>
@@ -17776,7 +17566,6 @@
         <w:t>pg.tGroup</w:t>
       </w:r>
       <w:proofErr w:type="spellEnd"/>
-      <w:proofErr w:type="gramEnd"/>
       <w:r>
         <w:rPr>
           <w:rFonts w:ascii="Consolas" w:eastAsia="Times New Roman" w:hAnsi="Consolas" w:cs="Times New Roman"/>
@@ -17821,18 +17610,7 @@
           <w:szCs w:val="21"/>
           <w:lang w:eastAsia="it-IT"/>
         </w:rPr>
-        <w:t xml:space="preserve"> p.id</w:t>
-      </w:r>
-      <w:proofErr w:type="gramStart"/>
-      <w:r>
-        <w:rPr>
-          <w:rFonts w:ascii="Consolas" w:eastAsia="Times New Roman" w:hAnsi="Consolas" w:cs="Times New Roman"/>
-          <w:color w:val="000000"/>
-          <w:sz w:val="21"/>
-          <w:szCs w:val="21"/>
-          <w:lang w:eastAsia="it-IT"/>
-        </w:rPr>
-        <w:t xml:space="preserve">= </w:t>
+        <w:t xml:space="preserve"> p.id= </w:t>
       </w:r>
       <w:r>
         <w:rPr>
@@ -17852,7 +17630,6 @@
         <w:t>projectid</w:t>
       </w:r>
       <w:proofErr w:type="spellEnd"/>
-      <w:proofErr w:type="gramEnd"/>
       <w:r>
         <w:rPr>
           <w:rFonts w:ascii="Consolas" w:eastAsia="Times New Roman" w:hAnsi="Consolas" w:cs="Times New Roman"/>
@@ -17954,20 +17731,8 @@
           <w:szCs w:val="21"/>
           <w:lang w:val="en-US" w:eastAsia="it-IT"/>
         </w:rPr>
-        <w:t xml:space="preserve"> g.</w:t>
-      </w:r>
-      <w:proofErr w:type="gramStart"/>
-      <w:r>
-        <w:rPr>
-          <w:rFonts w:ascii="Consolas" w:eastAsia="Times New Roman" w:hAnsi="Consolas" w:cs="Times New Roman"/>
-          <w:color w:val="000000"/>
-          <w:sz w:val="21"/>
-          <w:szCs w:val="21"/>
-          <w:lang w:val="en-US" w:eastAsia="it-IT"/>
-        </w:rPr>
-        <w:t>*,(</w:t>
-      </w:r>
-      <w:proofErr w:type="gramEnd"/>
+        <w:t xml:space="preserve"> g.*,(</w:t>
+      </w:r>
     </w:p>
     <w:p>
       <w:pPr>
@@ -18012,29 +17777,7 @@
           <w:szCs w:val="21"/>
           <w:lang w:val="en-US" w:eastAsia="it-IT"/>
         </w:rPr>
-        <w:t xml:space="preserve"> </w:t>
-      </w:r>
-      <w:proofErr w:type="gramStart"/>
-      <w:r>
-        <w:rPr>
-          <w:rFonts w:ascii="Consolas" w:eastAsia="Times New Roman" w:hAnsi="Consolas" w:cs="Times New Roman"/>
-          <w:color w:val="000000"/>
-          <w:sz w:val="21"/>
-          <w:szCs w:val="21"/>
-          <w:lang w:val="en-US" w:eastAsia="it-IT"/>
-        </w:rPr>
-        <w:t>COUNT(</w:t>
-      </w:r>
-      <w:proofErr w:type="gramEnd"/>
-      <w:r>
-        <w:rPr>
-          <w:rFonts w:ascii="Consolas" w:eastAsia="Times New Roman" w:hAnsi="Consolas" w:cs="Times New Roman"/>
-          <w:color w:val="000000"/>
-          <w:sz w:val="21"/>
-          <w:szCs w:val="21"/>
-          <w:lang w:val="en-US" w:eastAsia="it-IT"/>
-        </w:rPr>
-        <w:t xml:space="preserve">gr.id) </w:t>
+        <w:t xml:space="preserve"> COUNT(gr.id) </w:t>
       </w:r>
       <w:r>
         <w:rPr>
@@ -18207,7 +17950,6 @@
         <w:t xml:space="preserve"> g2.id = </w:t>
       </w:r>
       <w:proofErr w:type="spellStart"/>
-      <w:proofErr w:type="gramStart"/>
       <w:r>
         <w:rPr>
           <w:rFonts w:ascii="Consolas" w:eastAsia="Times New Roman" w:hAnsi="Consolas" w:cs="Times New Roman"/>
@@ -18219,7 +17961,6 @@
         <w:t>gr.Groupid</w:t>
       </w:r>
       <w:proofErr w:type="spellEnd"/>
-      <w:proofErr w:type="gramEnd"/>
       <w:r>
         <w:rPr>
           <w:rFonts w:ascii="Consolas" w:eastAsia="Times New Roman" w:hAnsi="Consolas" w:cs="Times New Roman"/>
@@ -18607,7 +18348,6 @@
         <w:t xml:space="preserve"> g1.id = </w:t>
       </w:r>
       <w:proofErr w:type="spellStart"/>
-      <w:proofErr w:type="gramStart"/>
       <w:r>
         <w:rPr>
           <w:rFonts w:ascii="Consolas" w:eastAsia="Times New Roman" w:hAnsi="Consolas" w:cs="Times New Roman"/>
@@ -18619,7 +18359,6 @@
         <w:t>pg.tGroup</w:t>
       </w:r>
       <w:proofErr w:type="spellEnd"/>
-      <w:proofErr w:type="gramEnd"/>
     </w:p>
     <w:p>
       <w:pPr>
@@ -18707,7 +18446,6 @@
         <w:t xml:space="preserve"> p.id = </w:t>
       </w:r>
       <w:proofErr w:type="spellStart"/>
-      <w:proofErr w:type="gramStart"/>
       <w:r>
         <w:rPr>
           <w:rFonts w:ascii="Consolas" w:eastAsia="Times New Roman" w:hAnsi="Consolas" w:cs="Times New Roman"/>
@@ -18719,7 +18457,6 @@
         <w:t>pg.Project</w:t>
       </w:r>
       <w:proofErr w:type="spellEnd"/>
-      <w:proofErr w:type="gramEnd"/>
     </w:p>
     <w:p>
       <w:pPr>
@@ -19089,18 +18826,7 @@
           <w:szCs w:val="21"/>
           <w:lang w:val="en-US" w:eastAsia="it-IT"/>
         </w:rPr>
-        <w:t xml:space="preserve"> u.</w:t>
-      </w:r>
-      <w:proofErr w:type="gramStart"/>
-      <w:r>
-        <w:rPr>
-          <w:rFonts w:ascii="Consolas" w:eastAsia="Times New Roman" w:hAnsi="Consolas" w:cs="Times New Roman"/>
-          <w:color w:val="000000"/>
-          <w:sz w:val="21"/>
-          <w:szCs w:val="21"/>
-          <w:lang w:val="en-US" w:eastAsia="it-IT"/>
-        </w:rPr>
-        <w:t>*,</w:t>
+        <w:t xml:space="preserve"> u.*,</w:t>
       </w:r>
       <w:proofErr w:type="spellStart"/>
       <w:r>
@@ -19111,18 +18837,7 @@
           <w:szCs w:val="21"/>
           <w:lang w:val="en-US" w:eastAsia="it-IT"/>
         </w:rPr>
-        <w:t>r</w:t>
-      </w:r>
-      <w:proofErr w:type="gramEnd"/>
-      <w:r>
-        <w:rPr>
-          <w:rFonts w:ascii="Consolas" w:eastAsia="Times New Roman" w:hAnsi="Consolas" w:cs="Times New Roman"/>
-          <w:color w:val="000000"/>
-          <w:sz w:val="21"/>
-          <w:szCs w:val="21"/>
-          <w:lang w:val="en-US" w:eastAsia="it-IT"/>
-        </w:rPr>
-        <w:t>.Authority</w:t>
+        <w:t>r.Authority</w:t>
       </w:r>
       <w:proofErr w:type="spellEnd"/>
       <w:r>
@@ -19349,18 +19064,7 @@
           <w:szCs w:val="21"/>
           <w:lang w:val="en-US" w:eastAsia="it-IT"/>
         </w:rPr>
-        <w:t xml:space="preserve"> g.id </w:t>
-      </w:r>
-      <w:proofErr w:type="gramStart"/>
-      <w:r>
-        <w:rPr>
-          <w:rFonts w:ascii="Consolas" w:eastAsia="Times New Roman" w:hAnsi="Consolas" w:cs="Times New Roman"/>
-          <w:color w:val="000000"/>
-          <w:sz w:val="21"/>
-          <w:szCs w:val="21"/>
-          <w:lang w:val="en-US" w:eastAsia="it-IT"/>
-        </w:rPr>
-        <w:t xml:space="preserve">= </w:t>
+        <w:t xml:space="preserve"> g.id = </w:t>
       </w:r>
       <w:r>
         <w:rPr>
@@ -19378,7 +19082,6 @@
         <w:t>groupid</w:t>
       </w:r>
       <w:proofErr w:type="spellEnd"/>
-      <w:proofErr w:type="gramEnd"/>
       <w:r>
         <w:rPr>
           <w:rFonts w:ascii="Consolas" w:eastAsia="Times New Roman" w:hAnsi="Consolas" w:cs="Times New Roman"/>
@@ -19427,7 +19130,6 @@
         <w:t xml:space="preserve"> r.id = </w:t>
       </w:r>
       <w:proofErr w:type="spellStart"/>
-      <w:proofErr w:type="gramStart"/>
       <w:r>
         <w:rPr>
           <w:rFonts w:ascii="Consolas" w:eastAsia="Times New Roman" w:hAnsi="Consolas" w:cs="Times New Roman"/>
@@ -19439,7 +19141,6 @@
         <w:t>gr.Roleid</w:t>
       </w:r>
       <w:proofErr w:type="spellEnd"/>
-      <w:proofErr w:type="gramEnd"/>
       <w:r>
         <w:rPr>
           <w:rFonts w:ascii="Consolas" w:eastAsia="Times New Roman" w:hAnsi="Consolas" w:cs="Times New Roman"/>
@@ -19487,7 +19188,6 @@
         <w:t xml:space="preserve"> </w:t>
       </w:r>
       <w:proofErr w:type="spellStart"/>
-      <w:proofErr w:type="gramStart"/>
       <w:r>
         <w:rPr>
           <w:rFonts w:ascii="Consolas" w:eastAsia="Times New Roman" w:hAnsi="Consolas" w:cs="Times New Roman"/>
@@ -19499,7 +19199,6 @@
         <w:t>gr.Userid</w:t>
       </w:r>
       <w:proofErr w:type="spellEnd"/>
-      <w:proofErr w:type="gramEnd"/>
       <w:r>
         <w:rPr>
           <w:rFonts w:ascii="Consolas" w:eastAsia="Times New Roman" w:hAnsi="Consolas" w:cs="Times New Roman"/>
@@ -19547,7 +19246,6 @@
         <w:t xml:space="preserve"> </w:t>
       </w:r>
       <w:proofErr w:type="spellStart"/>
-      <w:proofErr w:type="gramStart"/>
       <w:r>
         <w:rPr>
           <w:rFonts w:ascii="Consolas" w:eastAsia="Times New Roman" w:hAnsi="Consolas" w:cs="Times New Roman"/>
@@ -19559,7 +19257,6 @@
         <w:t>gr.Groupid</w:t>
       </w:r>
       <w:proofErr w:type="spellEnd"/>
-      <w:proofErr w:type="gramEnd"/>
       <w:r>
         <w:rPr>
           <w:rFonts w:ascii="Consolas" w:eastAsia="Times New Roman" w:hAnsi="Consolas" w:cs="Times New Roman"/>
@@ -19794,7 +19491,6 @@
         <w:t xml:space="preserve"> </w:t>
       </w:r>
       <w:proofErr w:type="spellStart"/>
-      <w:proofErr w:type="gramStart"/>
       <w:r>
         <w:rPr>
           <w:rFonts w:ascii="Consolas" w:eastAsia="Times New Roman" w:hAnsi="Consolas" w:cs="Times New Roman"/>
@@ -19806,7 +19502,6 @@
         <w:t>pg.Project</w:t>
       </w:r>
       <w:proofErr w:type="spellEnd"/>
-      <w:proofErr w:type="gramEnd"/>
       <w:r>
         <w:rPr>
           <w:rFonts w:ascii="Consolas" w:eastAsia="Times New Roman" w:hAnsi="Consolas" w:cs="Times New Roman"/>
@@ -20163,7 +19858,6 @@
         <w:t xml:space="preserve"> r.id = </w:t>
       </w:r>
       <w:proofErr w:type="spellStart"/>
-      <w:proofErr w:type="gramStart"/>
       <w:r>
         <w:rPr>
           <w:rFonts w:ascii="Consolas" w:eastAsia="Times New Roman" w:hAnsi="Consolas" w:cs="Times New Roman"/>
@@ -20175,7 +19869,6 @@
         <w:t>gr.Roleid</w:t>
       </w:r>
       <w:proofErr w:type="spellEnd"/>
-      <w:proofErr w:type="gramEnd"/>
       <w:r>
         <w:rPr>
           <w:rFonts w:ascii="Consolas" w:eastAsia="Times New Roman" w:hAnsi="Consolas" w:cs="Times New Roman"/>
@@ -20223,7 +19916,6 @@
         <w:t xml:space="preserve"> g.id = </w:t>
       </w:r>
       <w:proofErr w:type="spellStart"/>
-      <w:proofErr w:type="gramStart"/>
       <w:r>
         <w:rPr>
           <w:rFonts w:ascii="Consolas" w:eastAsia="Times New Roman" w:hAnsi="Consolas" w:cs="Times New Roman"/>
@@ -20235,7 +19927,6 @@
         <w:t>gr.Groupid</w:t>
       </w:r>
       <w:proofErr w:type="spellEnd"/>
-      <w:proofErr w:type="gramEnd"/>
       <w:r>
         <w:rPr>
           <w:rFonts w:ascii="Consolas" w:eastAsia="Times New Roman" w:hAnsi="Consolas" w:cs="Times New Roman"/>
@@ -20280,18 +19971,7 @@
           <w:szCs w:val="21"/>
           <w:lang w:val="en-US" w:eastAsia="it-IT"/>
         </w:rPr>
-        <w:t xml:space="preserve"> g.id </w:t>
-      </w:r>
-      <w:proofErr w:type="gramStart"/>
-      <w:r>
-        <w:rPr>
-          <w:rFonts w:ascii="Consolas" w:eastAsia="Times New Roman" w:hAnsi="Consolas" w:cs="Times New Roman"/>
-          <w:color w:val="000000"/>
-          <w:sz w:val="21"/>
-          <w:szCs w:val="21"/>
-          <w:lang w:val="en-US" w:eastAsia="it-IT"/>
-        </w:rPr>
-        <w:t xml:space="preserve">= </w:t>
+        <w:t xml:space="preserve"> g.id = </w:t>
       </w:r>
       <w:r>
         <w:rPr>
@@ -20309,7 +19989,6 @@
         <w:t>groupid</w:t>
       </w:r>
       <w:proofErr w:type="spellEnd"/>
-      <w:proofErr w:type="gramEnd"/>
       <w:r>
         <w:rPr>
           <w:rFonts w:ascii="Consolas" w:eastAsia="Times New Roman" w:hAnsi="Consolas" w:cs="Times New Roman"/>
@@ -20357,7 +20036,6 @@
         <w:t xml:space="preserve"> </w:t>
       </w:r>
       <w:proofErr w:type="spellStart"/>
-      <w:proofErr w:type="gramStart"/>
       <w:r>
         <w:rPr>
           <w:rFonts w:ascii="Consolas" w:eastAsia="Times New Roman" w:hAnsi="Consolas" w:cs="Times New Roman"/>
@@ -20369,7 +20047,6 @@
         <w:t>gr.Userid</w:t>
       </w:r>
       <w:proofErr w:type="spellEnd"/>
-      <w:proofErr w:type="gramEnd"/>
       <w:r>
         <w:rPr>
           <w:rFonts w:ascii="Consolas" w:eastAsia="Times New Roman" w:hAnsi="Consolas" w:cs="Times New Roman"/>
@@ -20679,7 +20356,6 @@
         <w:t xml:space="preserve"> p.id = </w:t>
       </w:r>
       <w:proofErr w:type="spellStart"/>
-      <w:proofErr w:type="gramStart"/>
       <w:r>
         <w:rPr>
           <w:rFonts w:ascii="Consolas" w:eastAsia="Times New Roman" w:hAnsi="Consolas" w:cs="Times New Roman"/>
@@ -20691,7 +20367,6 @@
         <w:t>pg.Project</w:t>
       </w:r>
       <w:proofErr w:type="spellEnd"/>
-      <w:proofErr w:type="gramEnd"/>
       <w:r>
         <w:rPr>
           <w:rFonts w:ascii="Consolas" w:eastAsia="Times New Roman" w:hAnsi="Consolas" w:cs="Times New Roman"/>
@@ -20739,7 +20414,6 @@
         <w:t xml:space="preserve"> </w:t>
       </w:r>
       <w:proofErr w:type="spellStart"/>
-      <w:proofErr w:type="gramStart"/>
       <w:r>
         <w:rPr>
           <w:rFonts w:ascii="Consolas" w:eastAsia="Times New Roman" w:hAnsi="Consolas" w:cs="Times New Roman"/>
@@ -20751,7 +20425,6 @@
         <w:t>pg.tGroup</w:t>
       </w:r>
       <w:proofErr w:type="spellEnd"/>
-      <w:proofErr w:type="gramEnd"/>
       <w:r>
         <w:rPr>
           <w:rFonts w:ascii="Consolas" w:eastAsia="Times New Roman" w:hAnsi="Consolas" w:cs="Times New Roman"/>
@@ -20796,18 +20469,7 @@
           <w:szCs w:val="21"/>
           <w:lang w:eastAsia="it-IT"/>
         </w:rPr>
-        <w:t xml:space="preserve"> p.id</w:t>
-      </w:r>
-      <w:proofErr w:type="gramStart"/>
-      <w:r>
-        <w:rPr>
-          <w:rFonts w:ascii="Consolas" w:eastAsia="Times New Roman" w:hAnsi="Consolas" w:cs="Times New Roman"/>
-          <w:color w:val="000000"/>
-          <w:sz w:val="21"/>
-          <w:szCs w:val="21"/>
-          <w:lang w:eastAsia="it-IT"/>
-        </w:rPr>
-        <w:t xml:space="preserve">= </w:t>
+        <w:t xml:space="preserve"> p.id= </w:t>
       </w:r>
       <w:r>
         <w:rPr>
@@ -20827,7 +20489,6 @@
         <w:t>projectid</w:t>
       </w:r>
       <w:proofErr w:type="spellEnd"/>
-      <w:proofErr w:type="gramEnd"/>
       <w:r>
         <w:rPr>
           <w:rStyle w:val="Stile3Carattere"/>
@@ -20891,29 +20552,7 @@
           <w:szCs w:val="21"/>
           <w:lang w:eastAsia="it-IT"/>
         </w:rPr>
-        <w:t xml:space="preserve">eleziona tutte </w:t>
-      </w:r>
-      <w:proofErr w:type="gramStart"/>
-      <w:r>
-        <w:rPr>
-          <w:rFonts w:ascii="Consolas" w:eastAsia="Times New Roman" w:hAnsi="Consolas" w:cs="Times New Roman"/>
-          <w:color w:val="008000"/>
-          <w:sz w:val="21"/>
-          <w:szCs w:val="21"/>
-          <w:lang w:eastAsia="it-IT"/>
-        </w:rPr>
-        <w:t>le task</w:t>
-      </w:r>
-      <w:proofErr w:type="gramEnd"/>
-      <w:r>
-        <w:rPr>
-          <w:rFonts w:ascii="Consolas" w:eastAsia="Times New Roman" w:hAnsi="Consolas" w:cs="Times New Roman"/>
-          <w:color w:val="008000"/>
-          <w:sz w:val="21"/>
-          <w:szCs w:val="21"/>
-          <w:lang w:eastAsia="it-IT"/>
-        </w:rPr>
-        <w:t xml:space="preserve"> e conta quante task sono state associate</w:t>
+        <w:t>eleziona tutte le task e conta quante task sono state associate</w:t>
       </w:r>
     </w:p>
     <w:p>
@@ -20986,29 +20625,7 @@
           <w:szCs w:val="21"/>
           <w:lang w:val="en-US" w:eastAsia="it-IT"/>
         </w:rPr>
-        <w:t xml:space="preserve"> </w:t>
-      </w:r>
-      <w:proofErr w:type="gramStart"/>
-      <w:r>
-        <w:rPr>
-          <w:rFonts w:ascii="Consolas" w:eastAsia="Times New Roman" w:hAnsi="Consolas" w:cs="Times New Roman"/>
-          <w:color w:val="000000"/>
-          <w:sz w:val="21"/>
-          <w:szCs w:val="21"/>
-          <w:lang w:val="en-US" w:eastAsia="it-IT"/>
-        </w:rPr>
-        <w:t>COUNT(</w:t>
-      </w:r>
-      <w:proofErr w:type="gramEnd"/>
-      <w:r>
-        <w:rPr>
-          <w:rFonts w:ascii="Consolas" w:eastAsia="Times New Roman" w:hAnsi="Consolas" w:cs="Times New Roman"/>
-          <w:color w:val="000000"/>
-          <w:sz w:val="21"/>
-          <w:szCs w:val="21"/>
-          <w:lang w:val="en-US" w:eastAsia="it-IT"/>
-        </w:rPr>
-        <w:t xml:space="preserve">*) </w:t>
+        <w:t xml:space="preserve"> COUNT(*) </w:t>
       </w:r>
       <w:r>
         <w:rPr>
@@ -21174,7 +20791,6 @@
         <w:t xml:space="preserve"> </w:t>
       </w:r>
       <w:proofErr w:type="spellStart"/>
-      <w:proofErr w:type="gramStart"/>
       <w:r>
         <w:rPr>
           <w:rFonts w:ascii="Consolas" w:eastAsia="Times New Roman" w:hAnsi="Consolas" w:cs="Times New Roman"/>
@@ -21186,7 +20802,6 @@
         <w:t>l.TaskList</w:t>
       </w:r>
       <w:proofErr w:type="spellEnd"/>
-      <w:proofErr w:type="gramEnd"/>
       <w:r>
         <w:rPr>
           <w:rFonts w:ascii="Consolas" w:eastAsia="Times New Roman" w:hAnsi="Consolas" w:cs="Times New Roman"/>
@@ -21235,7 +20850,6 @@
         <w:t xml:space="preserve"> </w:t>
       </w:r>
       <w:proofErr w:type="spellStart"/>
-      <w:proofErr w:type="gramStart"/>
       <w:r>
         <w:rPr>
           <w:rFonts w:ascii="Consolas" w:eastAsia="Times New Roman" w:hAnsi="Consolas" w:cs="Times New Roman"/>
@@ -21247,7 +20861,6 @@
         <w:t>tl.Task</w:t>
       </w:r>
       <w:proofErr w:type="spellEnd"/>
-      <w:proofErr w:type="gramEnd"/>
       <w:r>
         <w:rPr>
           <w:rFonts w:ascii="Consolas" w:eastAsia="Times New Roman" w:hAnsi="Consolas" w:cs="Times New Roman"/>
@@ -21489,20 +21102,8 @@
           <w:szCs w:val="21"/>
           <w:lang w:val="en-US" w:eastAsia="it-IT"/>
         </w:rPr>
-        <w:t xml:space="preserve"> u.</w:t>
-      </w:r>
-      <w:proofErr w:type="gramStart"/>
-      <w:r>
-        <w:rPr>
-          <w:rFonts w:ascii="Consolas" w:eastAsia="Times New Roman" w:hAnsi="Consolas" w:cs="Times New Roman"/>
-          <w:color w:val="000000"/>
-          <w:sz w:val="21"/>
-          <w:szCs w:val="21"/>
-          <w:lang w:val="en-US" w:eastAsia="it-IT"/>
-        </w:rPr>
-        <w:t>*,(</w:t>
-      </w:r>
-      <w:proofErr w:type="gramEnd"/>
+        <w:t xml:space="preserve"> u.*,(</w:t>
+      </w:r>
     </w:p>
     <w:p>
       <w:pPr>
@@ -21544,18 +21145,7 @@
           <w:szCs w:val="21"/>
           <w:lang w:val="en-US" w:eastAsia="it-IT"/>
         </w:rPr>
-        <w:t xml:space="preserve"> </w:t>
-      </w:r>
-      <w:proofErr w:type="gramStart"/>
-      <w:r>
-        <w:rPr>
-          <w:rFonts w:ascii="Consolas" w:eastAsia="Times New Roman" w:hAnsi="Consolas" w:cs="Times New Roman"/>
-          <w:color w:val="000000"/>
-          <w:sz w:val="21"/>
-          <w:szCs w:val="21"/>
-          <w:lang w:val="en-US" w:eastAsia="it-IT"/>
-        </w:rPr>
-        <w:t xml:space="preserve">COUNT( </w:t>
+        <w:t xml:space="preserve"> COUNT( </w:t>
       </w:r>
       <w:r>
         <w:rPr>
@@ -21567,7 +21157,6 @@
         </w:rPr>
         <w:t>DISTINCT</w:t>
       </w:r>
-      <w:proofErr w:type="gramEnd"/>
       <w:r>
         <w:rPr>
           <w:rFonts w:ascii="Consolas" w:eastAsia="Times New Roman" w:hAnsi="Consolas" w:cs="Times New Roman"/>
@@ -21639,29 +21228,7 @@
           <w:szCs w:val="21"/>
           <w:lang w:val="en-US" w:eastAsia="it-IT"/>
         </w:rPr>
-        <w:t xml:space="preserve"> u</w:t>
-      </w:r>
-      <w:proofErr w:type="gramStart"/>
-      <w:r>
-        <w:rPr>
-          <w:rFonts w:ascii="Consolas" w:eastAsia="Times New Roman" w:hAnsi="Consolas" w:cs="Times New Roman"/>
-          <w:color w:val="000000"/>
-          <w:sz w:val="21"/>
-          <w:szCs w:val="21"/>
-          <w:lang w:val="en-US" w:eastAsia="it-IT"/>
-        </w:rPr>
-        <w:t>1,Project</w:t>
-      </w:r>
-      <w:proofErr w:type="gramEnd"/>
-      <w:r>
-        <w:rPr>
-          <w:rFonts w:ascii="Consolas" w:eastAsia="Times New Roman" w:hAnsi="Consolas" w:cs="Times New Roman"/>
-          <w:color w:val="000000"/>
-          <w:sz w:val="21"/>
-          <w:szCs w:val="21"/>
-          <w:lang w:val="en-US" w:eastAsia="it-IT"/>
-        </w:rPr>
-        <w:t xml:space="preserve"> </w:t>
+        <w:t xml:space="preserve"> u1,Project </w:t>
       </w:r>
       <w:r>
         <w:rPr>
@@ -21833,7 +21400,6 @@
         <w:t xml:space="preserve"> p.id = </w:t>
       </w:r>
       <w:proofErr w:type="spellStart"/>
-      <w:proofErr w:type="gramStart"/>
       <w:r>
         <w:rPr>
           <w:rFonts w:ascii="Consolas" w:eastAsia="Times New Roman" w:hAnsi="Consolas" w:cs="Times New Roman"/>
@@ -21845,7 +21411,6 @@
         <w:t>pg.Project</w:t>
       </w:r>
       <w:proofErr w:type="spellEnd"/>
-      <w:proofErr w:type="gramEnd"/>
       <w:r>
         <w:rPr>
           <w:rFonts w:ascii="Consolas" w:eastAsia="Times New Roman" w:hAnsi="Consolas" w:cs="Times New Roman"/>
@@ -22209,515 +21774,541 @@
           <w:lang w:eastAsia="it-IT"/>
         </w:rPr>
       </w:pPr>
+      <w:r>
+        <w:rPr>
+          <w:rFonts w:ascii="Consolas" w:eastAsia="Times New Roman" w:hAnsi="Consolas" w:cs="Times New Roman"/>
+          <w:color w:val="008000"/>
+          <w:sz w:val="21"/>
+          <w:szCs w:val="21"/>
+          <w:lang w:eastAsia="it-IT"/>
+        </w:rPr>
+        <w:lastRenderedPageBreak/>
+        <w:t xml:space="preserve">-- </w:t>
+      </w:r>
+      <w:r>
+        <w:rPr>
+          <w:rFonts w:ascii="Consolas" w:eastAsia="Times New Roman" w:hAnsi="Consolas" w:cs="Times New Roman"/>
+          <w:color w:val="008000"/>
+          <w:sz w:val="21"/>
+          <w:szCs w:val="21"/>
+          <w:lang w:eastAsia="it-IT"/>
+        </w:rPr>
+        <w:t>S</w:t>
+      </w:r>
+      <w:r>
+        <w:rPr>
+          <w:rFonts w:ascii="Consolas" w:eastAsia="Times New Roman" w:hAnsi="Consolas" w:cs="Times New Roman"/>
+          <w:color w:val="008000"/>
+          <w:sz w:val="21"/>
+          <w:szCs w:val="21"/>
+          <w:lang w:eastAsia="it-IT"/>
+        </w:rPr>
+        <w:t>eleziona tutti i progetti di uno specifico utente</w:t>
+      </w:r>
+    </w:p>
+    <w:p>
+      <w:pPr>
+        <w:shd w:val="clear" w:color="auto" w:fill="F2F2F2" w:themeFill="background1" w:themeFillShade="F2"/>
+        <w:spacing w:before="0" w:after="0" w:line="285" w:lineRule="atLeast"/>
+        <w:rPr>
+          <w:rFonts w:ascii="Consolas" w:eastAsia="Times New Roman" w:hAnsi="Consolas" w:cs="Times New Roman"/>
+          <w:color w:val="000000"/>
+          <w:sz w:val="21"/>
+          <w:szCs w:val="21"/>
+          <w:lang w:val="en-US" w:eastAsia="it-IT"/>
+        </w:rPr>
+      </w:pPr>
+      <w:r>
+        <w:rPr>
+          <w:rFonts w:ascii="Consolas" w:eastAsia="Times New Roman" w:hAnsi="Consolas" w:cs="Times New Roman"/>
+          <w:color w:val="0000FF"/>
+          <w:sz w:val="21"/>
+          <w:szCs w:val="21"/>
+          <w:lang w:val="en-US" w:eastAsia="it-IT"/>
+        </w:rPr>
+        <w:t>SELECT DISTINCT</w:t>
+      </w:r>
+      <w:r>
+        <w:rPr>
+          <w:rFonts w:ascii="Consolas" w:eastAsia="Times New Roman" w:hAnsi="Consolas" w:cs="Times New Roman"/>
+          <w:color w:val="000000"/>
+          <w:sz w:val="21"/>
+          <w:szCs w:val="21"/>
+          <w:lang w:val="en-US" w:eastAsia="it-IT"/>
+        </w:rPr>
+        <w:t xml:space="preserve"> p.* </w:t>
+      </w:r>
+      <w:r>
+        <w:rPr>
+          <w:rFonts w:ascii="Consolas" w:eastAsia="Times New Roman" w:hAnsi="Consolas" w:cs="Times New Roman"/>
+          <w:color w:val="0000FF"/>
+          <w:sz w:val="21"/>
+          <w:szCs w:val="21"/>
+          <w:lang w:val="en-US" w:eastAsia="it-IT"/>
+        </w:rPr>
+        <w:t>FROM</w:t>
+      </w:r>
+      <w:r>
+        <w:rPr>
+          <w:rFonts w:ascii="Consolas" w:eastAsia="Times New Roman" w:hAnsi="Consolas" w:cs="Times New Roman"/>
+          <w:color w:val="000000"/>
+          <w:sz w:val="21"/>
+          <w:szCs w:val="21"/>
+          <w:lang w:val="en-US" w:eastAsia="it-IT"/>
+        </w:rPr>
+        <w:t xml:space="preserve"> User </w:t>
+      </w:r>
+      <w:r>
+        <w:rPr>
+          <w:rFonts w:ascii="Consolas" w:eastAsia="Times New Roman" w:hAnsi="Consolas" w:cs="Times New Roman"/>
+          <w:color w:val="0000FF"/>
+          <w:sz w:val="21"/>
+          <w:szCs w:val="21"/>
+          <w:lang w:val="en-US" w:eastAsia="it-IT"/>
+        </w:rPr>
+        <w:t>as</w:t>
+      </w:r>
+      <w:r>
+        <w:rPr>
+          <w:rFonts w:ascii="Consolas" w:eastAsia="Times New Roman" w:hAnsi="Consolas" w:cs="Times New Roman"/>
+          <w:color w:val="000000"/>
+          <w:sz w:val="21"/>
+          <w:szCs w:val="21"/>
+          <w:lang w:val="en-US" w:eastAsia="it-IT"/>
+        </w:rPr>
+        <w:t xml:space="preserve"> </w:t>
+      </w:r>
+      <w:proofErr w:type="spellStart"/>
+      <w:proofErr w:type="gramStart"/>
+      <w:r>
+        <w:rPr>
+          <w:rFonts w:ascii="Consolas" w:eastAsia="Times New Roman" w:hAnsi="Consolas" w:cs="Times New Roman"/>
+          <w:color w:val="000000"/>
+          <w:sz w:val="21"/>
+          <w:szCs w:val="21"/>
+          <w:lang w:val="en-US" w:eastAsia="it-IT"/>
+        </w:rPr>
+        <w:t>u,Project</w:t>
+      </w:r>
+      <w:proofErr w:type="spellEnd"/>
+      <w:proofErr w:type="gramEnd"/>
+      <w:r>
+        <w:rPr>
+          <w:rFonts w:ascii="Consolas" w:eastAsia="Times New Roman" w:hAnsi="Consolas" w:cs="Times New Roman"/>
+          <w:color w:val="000000"/>
+          <w:sz w:val="21"/>
+          <w:szCs w:val="21"/>
+          <w:lang w:val="en-US" w:eastAsia="it-IT"/>
+        </w:rPr>
+        <w:t xml:space="preserve"> </w:t>
+      </w:r>
+      <w:r>
+        <w:rPr>
+          <w:rFonts w:ascii="Consolas" w:eastAsia="Times New Roman" w:hAnsi="Consolas" w:cs="Times New Roman"/>
+          <w:color w:val="0000FF"/>
+          <w:sz w:val="21"/>
+          <w:szCs w:val="21"/>
+          <w:lang w:val="en-US" w:eastAsia="it-IT"/>
+        </w:rPr>
+        <w:t>as</w:t>
+      </w:r>
+      <w:r>
+        <w:rPr>
+          <w:rFonts w:ascii="Consolas" w:eastAsia="Times New Roman" w:hAnsi="Consolas" w:cs="Times New Roman"/>
+          <w:color w:val="000000"/>
+          <w:sz w:val="21"/>
+          <w:szCs w:val="21"/>
+          <w:lang w:val="en-US" w:eastAsia="it-IT"/>
+        </w:rPr>
+        <w:t xml:space="preserve"> </w:t>
+      </w:r>
+      <w:proofErr w:type="spellStart"/>
+      <w:r>
+        <w:rPr>
+          <w:rFonts w:ascii="Consolas" w:eastAsia="Times New Roman" w:hAnsi="Consolas" w:cs="Times New Roman"/>
+          <w:color w:val="000000"/>
+          <w:sz w:val="21"/>
+          <w:szCs w:val="21"/>
+          <w:lang w:val="en-US" w:eastAsia="it-IT"/>
+        </w:rPr>
+        <w:t>p,ProjectGroup</w:t>
+      </w:r>
+      <w:proofErr w:type="spellEnd"/>
+      <w:r>
+        <w:rPr>
+          <w:rFonts w:ascii="Consolas" w:eastAsia="Times New Roman" w:hAnsi="Consolas" w:cs="Times New Roman"/>
+          <w:color w:val="000000"/>
+          <w:sz w:val="21"/>
+          <w:szCs w:val="21"/>
+          <w:lang w:val="en-US" w:eastAsia="it-IT"/>
+        </w:rPr>
+        <w:t xml:space="preserve"> </w:t>
+      </w:r>
+      <w:r>
+        <w:rPr>
+          <w:rFonts w:ascii="Consolas" w:eastAsia="Times New Roman" w:hAnsi="Consolas" w:cs="Times New Roman"/>
+          <w:color w:val="0000FF"/>
+          <w:sz w:val="21"/>
+          <w:szCs w:val="21"/>
+          <w:lang w:val="en-US" w:eastAsia="it-IT"/>
+        </w:rPr>
+        <w:t>as</w:t>
+      </w:r>
+      <w:r>
+        <w:rPr>
+          <w:rFonts w:ascii="Consolas" w:eastAsia="Times New Roman" w:hAnsi="Consolas" w:cs="Times New Roman"/>
+          <w:color w:val="000000"/>
+          <w:sz w:val="21"/>
+          <w:szCs w:val="21"/>
+          <w:lang w:val="en-US" w:eastAsia="it-IT"/>
+        </w:rPr>
+        <w:t xml:space="preserve"> </w:t>
+      </w:r>
+      <w:proofErr w:type="spellStart"/>
+      <w:r>
+        <w:rPr>
+          <w:rFonts w:ascii="Consolas" w:eastAsia="Times New Roman" w:hAnsi="Consolas" w:cs="Times New Roman"/>
+          <w:color w:val="000000"/>
+          <w:sz w:val="21"/>
+          <w:szCs w:val="21"/>
+          <w:lang w:val="en-US" w:eastAsia="it-IT"/>
+        </w:rPr>
+        <w:t>pg</w:t>
+      </w:r>
+      <w:proofErr w:type="spellEnd"/>
+      <w:r>
+        <w:rPr>
+          <w:rFonts w:ascii="Consolas" w:eastAsia="Times New Roman" w:hAnsi="Consolas" w:cs="Times New Roman"/>
+          <w:color w:val="000000"/>
+          <w:sz w:val="21"/>
+          <w:szCs w:val="21"/>
+          <w:lang w:val="en-US" w:eastAsia="it-IT"/>
+        </w:rPr>
+        <w:t xml:space="preserve">, </w:t>
+      </w:r>
+      <w:proofErr w:type="spellStart"/>
+      <w:r>
+        <w:rPr>
+          <w:rFonts w:ascii="Consolas" w:eastAsia="Times New Roman" w:hAnsi="Consolas" w:cs="Times New Roman"/>
+          <w:color w:val="000000"/>
+          <w:sz w:val="21"/>
+          <w:szCs w:val="21"/>
+          <w:lang w:val="en-US" w:eastAsia="it-IT"/>
+        </w:rPr>
+        <w:t>GroupRole</w:t>
+      </w:r>
+      <w:proofErr w:type="spellEnd"/>
+      <w:r>
+        <w:rPr>
+          <w:rFonts w:ascii="Consolas" w:eastAsia="Times New Roman" w:hAnsi="Consolas" w:cs="Times New Roman"/>
+          <w:color w:val="000000"/>
+          <w:sz w:val="21"/>
+          <w:szCs w:val="21"/>
+          <w:lang w:val="en-US" w:eastAsia="it-IT"/>
+        </w:rPr>
+        <w:t xml:space="preserve"> </w:t>
+      </w:r>
+      <w:r>
+        <w:rPr>
+          <w:rFonts w:ascii="Consolas" w:eastAsia="Times New Roman" w:hAnsi="Consolas" w:cs="Times New Roman"/>
+          <w:color w:val="0000FF"/>
+          <w:sz w:val="21"/>
+          <w:szCs w:val="21"/>
+          <w:lang w:val="en-US" w:eastAsia="it-IT"/>
+        </w:rPr>
+        <w:t>as</w:t>
+      </w:r>
+      <w:r>
+        <w:rPr>
+          <w:rFonts w:ascii="Consolas" w:eastAsia="Times New Roman" w:hAnsi="Consolas" w:cs="Times New Roman"/>
+          <w:color w:val="000000"/>
+          <w:sz w:val="21"/>
+          <w:szCs w:val="21"/>
+          <w:lang w:val="en-US" w:eastAsia="it-IT"/>
+        </w:rPr>
+        <w:t xml:space="preserve"> gr </w:t>
+      </w:r>
+    </w:p>
+    <w:p>
+      <w:pPr>
+        <w:shd w:val="clear" w:color="auto" w:fill="F2F2F2" w:themeFill="background1" w:themeFillShade="F2"/>
+        <w:spacing w:before="0" w:after="0" w:line="285" w:lineRule="atLeast"/>
+        <w:rPr>
+          <w:rFonts w:ascii="Consolas" w:eastAsia="Times New Roman" w:hAnsi="Consolas" w:cs="Times New Roman"/>
+          <w:color w:val="000000"/>
+          <w:sz w:val="21"/>
+          <w:szCs w:val="21"/>
+          <w:lang w:val="en-US" w:eastAsia="it-IT"/>
+        </w:rPr>
+      </w:pPr>
+      <w:r>
+        <w:rPr>
+          <w:rFonts w:ascii="Consolas" w:eastAsia="Times New Roman" w:hAnsi="Consolas" w:cs="Times New Roman"/>
+          <w:color w:val="0000FF"/>
+          <w:sz w:val="21"/>
+          <w:szCs w:val="21"/>
+          <w:lang w:val="en-US" w:eastAsia="it-IT"/>
+        </w:rPr>
+        <w:t>WHERE</w:t>
+      </w:r>
+      <w:r>
+        <w:rPr>
+          <w:rFonts w:ascii="Consolas" w:eastAsia="Times New Roman" w:hAnsi="Consolas" w:cs="Times New Roman"/>
+          <w:color w:val="000000"/>
+          <w:sz w:val="21"/>
+          <w:szCs w:val="21"/>
+          <w:lang w:val="en-US" w:eastAsia="it-IT"/>
+        </w:rPr>
+        <w:t xml:space="preserve"> p.id = </w:t>
+      </w:r>
+      <w:proofErr w:type="spellStart"/>
+      <w:proofErr w:type="gramStart"/>
+      <w:r>
+        <w:rPr>
+          <w:rFonts w:ascii="Consolas" w:eastAsia="Times New Roman" w:hAnsi="Consolas" w:cs="Times New Roman"/>
+          <w:color w:val="000000"/>
+          <w:sz w:val="21"/>
+          <w:szCs w:val="21"/>
+          <w:lang w:val="en-US" w:eastAsia="it-IT"/>
+        </w:rPr>
+        <w:t>pg.Project</w:t>
+      </w:r>
+      <w:proofErr w:type="spellEnd"/>
+      <w:proofErr w:type="gramEnd"/>
+      <w:r>
+        <w:rPr>
+          <w:rFonts w:ascii="Consolas" w:eastAsia="Times New Roman" w:hAnsi="Consolas" w:cs="Times New Roman"/>
+          <w:color w:val="000000"/>
+          <w:sz w:val="21"/>
+          <w:szCs w:val="21"/>
+          <w:lang w:val="en-US" w:eastAsia="it-IT"/>
+        </w:rPr>
+        <w:t xml:space="preserve"> </w:t>
+      </w:r>
+    </w:p>
+    <w:p>
+      <w:pPr>
+        <w:shd w:val="clear" w:color="auto" w:fill="F2F2F2" w:themeFill="background1" w:themeFillShade="F2"/>
+        <w:spacing w:before="0" w:after="0" w:line="285" w:lineRule="atLeast"/>
+        <w:rPr>
+          <w:rFonts w:ascii="Consolas" w:eastAsia="Times New Roman" w:hAnsi="Consolas" w:cs="Times New Roman"/>
+          <w:color w:val="000000"/>
+          <w:sz w:val="21"/>
+          <w:szCs w:val="21"/>
+          <w:lang w:val="en-US" w:eastAsia="it-IT"/>
+        </w:rPr>
+      </w:pPr>
+      <w:r>
+        <w:rPr>
+          <w:rFonts w:ascii="Consolas" w:eastAsia="Times New Roman" w:hAnsi="Consolas" w:cs="Times New Roman"/>
+          <w:color w:val="0000FF"/>
+          <w:sz w:val="21"/>
+          <w:szCs w:val="21"/>
+          <w:lang w:val="en-US" w:eastAsia="it-IT"/>
+        </w:rPr>
+        <w:t>AND</w:t>
+      </w:r>
+      <w:r>
+        <w:rPr>
+          <w:rFonts w:ascii="Consolas" w:eastAsia="Times New Roman" w:hAnsi="Consolas" w:cs="Times New Roman"/>
+          <w:color w:val="000000"/>
+          <w:sz w:val="21"/>
+          <w:szCs w:val="21"/>
+          <w:lang w:val="en-US" w:eastAsia="it-IT"/>
+        </w:rPr>
+        <w:t xml:space="preserve"> </w:t>
+      </w:r>
+      <w:proofErr w:type="spellStart"/>
+      <w:proofErr w:type="gramStart"/>
+      <w:r>
+        <w:rPr>
+          <w:rFonts w:ascii="Consolas" w:eastAsia="Times New Roman" w:hAnsi="Consolas" w:cs="Times New Roman"/>
+          <w:color w:val="000000"/>
+          <w:sz w:val="21"/>
+          <w:szCs w:val="21"/>
+          <w:lang w:val="en-US" w:eastAsia="it-IT"/>
+        </w:rPr>
+        <w:t>gr.Groupid</w:t>
+      </w:r>
+      <w:proofErr w:type="spellEnd"/>
+      <w:proofErr w:type="gramEnd"/>
+      <w:r>
+        <w:rPr>
+          <w:rFonts w:ascii="Consolas" w:eastAsia="Times New Roman" w:hAnsi="Consolas" w:cs="Times New Roman"/>
+          <w:color w:val="000000"/>
+          <w:sz w:val="21"/>
+          <w:szCs w:val="21"/>
+          <w:lang w:val="en-US" w:eastAsia="it-IT"/>
+        </w:rPr>
+        <w:t xml:space="preserve"> = </w:t>
+      </w:r>
+      <w:proofErr w:type="spellStart"/>
+      <w:r>
+        <w:rPr>
+          <w:rFonts w:ascii="Consolas" w:eastAsia="Times New Roman" w:hAnsi="Consolas" w:cs="Times New Roman"/>
+          <w:color w:val="000000"/>
+          <w:sz w:val="21"/>
+          <w:szCs w:val="21"/>
+          <w:lang w:val="en-US" w:eastAsia="it-IT"/>
+        </w:rPr>
+        <w:t>pg.tGroup</w:t>
+      </w:r>
+      <w:proofErr w:type="spellEnd"/>
+      <w:r>
+        <w:rPr>
+          <w:rFonts w:ascii="Consolas" w:eastAsia="Times New Roman" w:hAnsi="Consolas" w:cs="Times New Roman"/>
+          <w:color w:val="000000"/>
+          <w:sz w:val="21"/>
+          <w:szCs w:val="21"/>
+          <w:lang w:val="en-US" w:eastAsia="it-IT"/>
+        </w:rPr>
+        <w:t xml:space="preserve"> </w:t>
+      </w:r>
+      <w:r>
+        <w:rPr>
+          <w:rFonts w:ascii="Consolas" w:eastAsia="Times New Roman" w:hAnsi="Consolas" w:cs="Times New Roman"/>
+          <w:color w:val="0000FF"/>
+          <w:sz w:val="21"/>
+          <w:szCs w:val="21"/>
+          <w:lang w:val="en-US" w:eastAsia="it-IT"/>
+        </w:rPr>
+        <w:t>AND</w:t>
+      </w:r>
+      <w:r>
+        <w:rPr>
+          <w:rFonts w:ascii="Consolas" w:eastAsia="Times New Roman" w:hAnsi="Consolas" w:cs="Times New Roman"/>
+          <w:color w:val="000000"/>
+          <w:sz w:val="21"/>
+          <w:szCs w:val="21"/>
+          <w:lang w:val="en-US" w:eastAsia="it-IT"/>
+        </w:rPr>
+        <w:t xml:space="preserve"> u.id = </w:t>
+      </w:r>
+      <w:proofErr w:type="spellStart"/>
+      <w:r>
+        <w:rPr>
+          <w:rFonts w:ascii="Consolas" w:eastAsia="Times New Roman" w:hAnsi="Consolas" w:cs="Times New Roman"/>
+          <w:color w:val="000000"/>
+          <w:sz w:val="21"/>
+          <w:szCs w:val="21"/>
+          <w:lang w:val="en-US" w:eastAsia="it-IT"/>
+        </w:rPr>
+        <w:t>gr.Userid</w:t>
+      </w:r>
+      <w:proofErr w:type="spellEnd"/>
+      <w:r>
+        <w:rPr>
+          <w:rFonts w:ascii="Consolas" w:eastAsia="Times New Roman" w:hAnsi="Consolas" w:cs="Times New Roman"/>
+          <w:color w:val="000000"/>
+          <w:sz w:val="21"/>
+          <w:szCs w:val="21"/>
+          <w:lang w:val="en-US" w:eastAsia="it-IT"/>
+        </w:rPr>
+        <w:t xml:space="preserve"> </w:t>
+      </w:r>
+      <w:r>
+        <w:rPr>
+          <w:rFonts w:ascii="Consolas" w:eastAsia="Times New Roman" w:hAnsi="Consolas" w:cs="Times New Roman"/>
+          <w:color w:val="0000FF"/>
+          <w:sz w:val="21"/>
+          <w:szCs w:val="21"/>
+          <w:lang w:val="en-US" w:eastAsia="it-IT"/>
+        </w:rPr>
+        <w:t>AND</w:t>
+      </w:r>
+      <w:r>
+        <w:rPr>
+          <w:rFonts w:ascii="Consolas" w:eastAsia="Times New Roman" w:hAnsi="Consolas" w:cs="Times New Roman"/>
+          <w:color w:val="000000"/>
+          <w:sz w:val="21"/>
+          <w:szCs w:val="21"/>
+          <w:lang w:val="en-US" w:eastAsia="it-IT"/>
+        </w:rPr>
+        <w:t xml:space="preserve"> u.id=</w:t>
+      </w:r>
+      <w:r>
+        <w:rPr>
+          <w:rFonts w:ascii="Consolas" w:eastAsia="Times New Roman" w:hAnsi="Consolas" w:cs="Times New Roman"/>
+          <w:color w:val="000000"/>
+          <w:sz w:val="21"/>
+          <w:szCs w:val="21"/>
+          <w:lang w:val="en-US" w:eastAsia="it-IT"/>
+        </w:rPr>
+        <w:t xml:space="preserve"> </w:t>
+      </w:r>
+      <w:r>
+        <w:rPr>
+          <w:rFonts w:ascii="Consolas" w:eastAsia="Times New Roman" w:hAnsi="Consolas" w:cs="Times New Roman"/>
+          <w:color w:val="09885A"/>
+          <w:sz w:val="21"/>
+          <w:szCs w:val="21"/>
+          <w:lang w:val="en-US" w:eastAsia="it-IT"/>
+        </w:rPr>
+        <w:t>:</w:t>
+      </w:r>
+      <w:proofErr w:type="spellStart"/>
+      <w:r>
+        <w:rPr>
+          <w:rFonts w:ascii="Consolas" w:eastAsia="Times New Roman" w:hAnsi="Consolas" w:cs="Times New Roman"/>
+          <w:color w:val="09885A"/>
+          <w:sz w:val="21"/>
+          <w:szCs w:val="21"/>
+          <w:lang w:val="en-US" w:eastAsia="it-IT"/>
+        </w:rPr>
+        <w:t>userid</w:t>
+      </w:r>
+      <w:proofErr w:type="spellEnd"/>
+      <w:r>
+        <w:rPr>
+          <w:rFonts w:ascii="Consolas" w:eastAsia="Times New Roman" w:hAnsi="Consolas" w:cs="Times New Roman"/>
+          <w:color w:val="09885A"/>
+          <w:sz w:val="21"/>
+          <w:szCs w:val="21"/>
+          <w:lang w:val="en-US" w:eastAsia="it-IT"/>
+        </w:rPr>
+        <w:t>;</w:t>
+      </w:r>
+    </w:p>
+    <w:p>
+      <w:pPr>
+        <w:shd w:val="clear" w:color="auto" w:fill="FFFFFF"/>
+        <w:spacing w:before="0" w:after="0" w:line="285" w:lineRule="atLeast"/>
+        <w:rPr>
+          <w:rFonts w:ascii="Consolas" w:eastAsia="Times New Roman" w:hAnsi="Consolas" w:cs="Times New Roman"/>
+          <w:color w:val="008000"/>
+          <w:sz w:val="21"/>
+          <w:szCs w:val="21"/>
+          <w:lang w:eastAsia="it-IT"/>
+        </w:rPr>
+      </w:pPr>
+    </w:p>
+    <w:p>
+      <w:pPr>
+        <w:shd w:val="clear" w:color="auto" w:fill="FFFFFF"/>
+        <w:spacing w:before="0" w:after="0" w:line="285" w:lineRule="atLeast"/>
+        <w:rPr>
+          <w:rFonts w:ascii="Consolas" w:eastAsia="Times New Roman" w:hAnsi="Consolas" w:cs="Times New Roman"/>
+          <w:color w:val="008000"/>
+          <w:sz w:val="21"/>
+          <w:szCs w:val="21"/>
+          <w:lang w:eastAsia="it-IT"/>
+        </w:rPr>
+      </w:pPr>
+    </w:p>
+    <w:p>
+      <w:pPr>
+        <w:shd w:val="clear" w:color="auto" w:fill="FFFFFF"/>
+        <w:spacing w:before="0" w:after="0" w:line="285" w:lineRule="atLeast"/>
+        <w:rPr>
+          <w:rFonts w:ascii="Consolas" w:eastAsia="Times New Roman" w:hAnsi="Consolas" w:cs="Times New Roman"/>
+          <w:color w:val="000000"/>
+          <w:sz w:val="21"/>
+          <w:szCs w:val="21"/>
+          <w:lang w:eastAsia="it-IT"/>
+        </w:rPr>
+      </w:pPr>
       <w:bookmarkStart w:id="0" w:name="_GoBack"/>
       <w:bookmarkEnd w:id="0"/>
-      <w:r>
-        <w:rPr>
-          <w:rFonts w:ascii="Consolas" w:eastAsia="Times New Roman" w:hAnsi="Consolas" w:cs="Times New Roman"/>
-          <w:color w:val="008000"/>
-          <w:sz w:val="21"/>
-          <w:szCs w:val="21"/>
-          <w:lang w:eastAsia="it-IT"/>
-        </w:rPr>
-        <w:lastRenderedPageBreak/>
-        <w:t xml:space="preserve">-- </w:t>
-      </w:r>
-      <w:r>
-        <w:rPr>
-          <w:rFonts w:ascii="Consolas" w:eastAsia="Times New Roman" w:hAnsi="Consolas" w:cs="Times New Roman"/>
-          <w:color w:val="008000"/>
-          <w:sz w:val="21"/>
-          <w:szCs w:val="21"/>
-          <w:lang w:eastAsia="it-IT"/>
-        </w:rPr>
-        <w:t>S</w:t>
-      </w:r>
-      <w:r>
-        <w:rPr>
-          <w:rFonts w:ascii="Consolas" w:eastAsia="Times New Roman" w:hAnsi="Consolas" w:cs="Times New Roman"/>
-          <w:color w:val="008000"/>
-          <w:sz w:val="21"/>
-          <w:szCs w:val="21"/>
-          <w:lang w:eastAsia="it-IT"/>
-        </w:rPr>
-        <w:t>eleziona tutti i progetti di uno specifico utente</w:t>
-      </w:r>
-    </w:p>
-    <w:p>
-      <w:pPr>
-        <w:shd w:val="clear" w:color="auto" w:fill="F2F2F2" w:themeFill="background1" w:themeFillShade="F2"/>
-        <w:spacing w:before="0" w:after="0" w:line="285" w:lineRule="atLeast"/>
-        <w:rPr>
-          <w:rFonts w:ascii="Consolas" w:eastAsia="Times New Roman" w:hAnsi="Consolas" w:cs="Times New Roman"/>
-          <w:color w:val="000000"/>
-          <w:sz w:val="21"/>
-          <w:szCs w:val="21"/>
-          <w:lang w:val="en-US" w:eastAsia="it-IT"/>
-        </w:rPr>
-      </w:pPr>
-      <w:r>
-        <w:rPr>
-          <w:rFonts w:ascii="Consolas" w:eastAsia="Times New Roman" w:hAnsi="Consolas" w:cs="Times New Roman"/>
-          <w:color w:val="0000FF"/>
-          <w:sz w:val="21"/>
-          <w:szCs w:val="21"/>
-          <w:lang w:val="en-US" w:eastAsia="it-IT"/>
-        </w:rPr>
-        <w:t>SELECT DISTINCT</w:t>
-      </w:r>
-      <w:r>
-        <w:rPr>
-          <w:rFonts w:ascii="Consolas" w:eastAsia="Times New Roman" w:hAnsi="Consolas" w:cs="Times New Roman"/>
-          <w:color w:val="000000"/>
-          <w:sz w:val="21"/>
-          <w:szCs w:val="21"/>
-          <w:lang w:val="en-US" w:eastAsia="it-IT"/>
-        </w:rPr>
-        <w:t xml:space="preserve"> p.* </w:t>
-      </w:r>
-      <w:r>
-        <w:rPr>
-          <w:rFonts w:ascii="Consolas" w:eastAsia="Times New Roman" w:hAnsi="Consolas" w:cs="Times New Roman"/>
-          <w:color w:val="0000FF"/>
-          <w:sz w:val="21"/>
-          <w:szCs w:val="21"/>
-          <w:lang w:val="en-US" w:eastAsia="it-IT"/>
-        </w:rPr>
-        <w:t>FROM</w:t>
-      </w:r>
-      <w:r>
-        <w:rPr>
-          <w:rFonts w:ascii="Consolas" w:eastAsia="Times New Roman" w:hAnsi="Consolas" w:cs="Times New Roman"/>
-          <w:color w:val="000000"/>
-          <w:sz w:val="21"/>
-          <w:szCs w:val="21"/>
-          <w:lang w:val="en-US" w:eastAsia="it-IT"/>
-        </w:rPr>
-        <w:t xml:space="preserve"> User </w:t>
-      </w:r>
-      <w:r>
-        <w:rPr>
-          <w:rFonts w:ascii="Consolas" w:eastAsia="Times New Roman" w:hAnsi="Consolas" w:cs="Times New Roman"/>
-          <w:color w:val="0000FF"/>
-          <w:sz w:val="21"/>
-          <w:szCs w:val="21"/>
-          <w:lang w:val="en-US" w:eastAsia="it-IT"/>
-        </w:rPr>
-        <w:t>as</w:t>
-      </w:r>
-      <w:r>
-        <w:rPr>
-          <w:rFonts w:ascii="Consolas" w:eastAsia="Times New Roman" w:hAnsi="Consolas" w:cs="Times New Roman"/>
-          <w:color w:val="000000"/>
-          <w:sz w:val="21"/>
-          <w:szCs w:val="21"/>
-          <w:lang w:val="en-US" w:eastAsia="it-IT"/>
-        </w:rPr>
-        <w:t xml:space="preserve"> </w:t>
-      </w:r>
-      <w:proofErr w:type="spellStart"/>
-      <w:proofErr w:type="gramStart"/>
-      <w:r>
-        <w:rPr>
-          <w:rFonts w:ascii="Consolas" w:eastAsia="Times New Roman" w:hAnsi="Consolas" w:cs="Times New Roman"/>
-          <w:color w:val="000000"/>
-          <w:sz w:val="21"/>
-          <w:szCs w:val="21"/>
-          <w:lang w:val="en-US" w:eastAsia="it-IT"/>
-        </w:rPr>
-        <w:t>u,Project</w:t>
-      </w:r>
-      <w:proofErr w:type="spellEnd"/>
-      <w:proofErr w:type="gramEnd"/>
-      <w:r>
-        <w:rPr>
-          <w:rFonts w:ascii="Consolas" w:eastAsia="Times New Roman" w:hAnsi="Consolas" w:cs="Times New Roman"/>
-          <w:color w:val="000000"/>
-          <w:sz w:val="21"/>
-          <w:szCs w:val="21"/>
-          <w:lang w:val="en-US" w:eastAsia="it-IT"/>
-        </w:rPr>
-        <w:t xml:space="preserve"> </w:t>
-      </w:r>
-      <w:r>
-        <w:rPr>
-          <w:rFonts w:ascii="Consolas" w:eastAsia="Times New Roman" w:hAnsi="Consolas" w:cs="Times New Roman"/>
-          <w:color w:val="0000FF"/>
-          <w:sz w:val="21"/>
-          <w:szCs w:val="21"/>
-          <w:lang w:val="en-US" w:eastAsia="it-IT"/>
-        </w:rPr>
-        <w:t>as</w:t>
-      </w:r>
-      <w:r>
-        <w:rPr>
-          <w:rFonts w:ascii="Consolas" w:eastAsia="Times New Roman" w:hAnsi="Consolas" w:cs="Times New Roman"/>
-          <w:color w:val="000000"/>
-          <w:sz w:val="21"/>
-          <w:szCs w:val="21"/>
-          <w:lang w:val="en-US" w:eastAsia="it-IT"/>
-        </w:rPr>
-        <w:t xml:space="preserve"> </w:t>
-      </w:r>
-      <w:proofErr w:type="spellStart"/>
-      <w:r>
-        <w:rPr>
-          <w:rFonts w:ascii="Consolas" w:eastAsia="Times New Roman" w:hAnsi="Consolas" w:cs="Times New Roman"/>
-          <w:color w:val="000000"/>
-          <w:sz w:val="21"/>
-          <w:szCs w:val="21"/>
-          <w:lang w:val="en-US" w:eastAsia="it-IT"/>
-        </w:rPr>
-        <w:t>p,ProjectGroup</w:t>
-      </w:r>
-      <w:proofErr w:type="spellEnd"/>
-      <w:r>
-        <w:rPr>
-          <w:rFonts w:ascii="Consolas" w:eastAsia="Times New Roman" w:hAnsi="Consolas" w:cs="Times New Roman"/>
-          <w:color w:val="000000"/>
-          <w:sz w:val="21"/>
-          <w:szCs w:val="21"/>
-          <w:lang w:val="en-US" w:eastAsia="it-IT"/>
-        </w:rPr>
-        <w:t xml:space="preserve"> </w:t>
-      </w:r>
-      <w:r>
-        <w:rPr>
-          <w:rFonts w:ascii="Consolas" w:eastAsia="Times New Roman" w:hAnsi="Consolas" w:cs="Times New Roman"/>
-          <w:color w:val="0000FF"/>
-          <w:sz w:val="21"/>
-          <w:szCs w:val="21"/>
-          <w:lang w:val="en-US" w:eastAsia="it-IT"/>
-        </w:rPr>
-        <w:t>as</w:t>
-      </w:r>
-      <w:r>
-        <w:rPr>
-          <w:rFonts w:ascii="Consolas" w:eastAsia="Times New Roman" w:hAnsi="Consolas" w:cs="Times New Roman"/>
-          <w:color w:val="000000"/>
-          <w:sz w:val="21"/>
-          <w:szCs w:val="21"/>
-          <w:lang w:val="en-US" w:eastAsia="it-IT"/>
-        </w:rPr>
-        <w:t xml:space="preserve"> </w:t>
-      </w:r>
-      <w:proofErr w:type="spellStart"/>
-      <w:r>
-        <w:rPr>
-          <w:rFonts w:ascii="Consolas" w:eastAsia="Times New Roman" w:hAnsi="Consolas" w:cs="Times New Roman"/>
-          <w:color w:val="000000"/>
-          <w:sz w:val="21"/>
-          <w:szCs w:val="21"/>
-          <w:lang w:val="en-US" w:eastAsia="it-IT"/>
-        </w:rPr>
-        <w:t>pg</w:t>
-      </w:r>
-      <w:proofErr w:type="spellEnd"/>
-      <w:r>
-        <w:rPr>
-          <w:rFonts w:ascii="Consolas" w:eastAsia="Times New Roman" w:hAnsi="Consolas" w:cs="Times New Roman"/>
-          <w:color w:val="000000"/>
-          <w:sz w:val="21"/>
-          <w:szCs w:val="21"/>
-          <w:lang w:val="en-US" w:eastAsia="it-IT"/>
-        </w:rPr>
-        <w:t xml:space="preserve">, </w:t>
-      </w:r>
-      <w:proofErr w:type="spellStart"/>
-      <w:r>
-        <w:rPr>
-          <w:rFonts w:ascii="Consolas" w:eastAsia="Times New Roman" w:hAnsi="Consolas" w:cs="Times New Roman"/>
-          <w:color w:val="000000"/>
-          <w:sz w:val="21"/>
-          <w:szCs w:val="21"/>
-          <w:lang w:val="en-US" w:eastAsia="it-IT"/>
-        </w:rPr>
-        <w:t>GroupRole</w:t>
-      </w:r>
-      <w:proofErr w:type="spellEnd"/>
-      <w:r>
-        <w:rPr>
-          <w:rFonts w:ascii="Consolas" w:eastAsia="Times New Roman" w:hAnsi="Consolas" w:cs="Times New Roman"/>
-          <w:color w:val="000000"/>
-          <w:sz w:val="21"/>
-          <w:szCs w:val="21"/>
-          <w:lang w:val="en-US" w:eastAsia="it-IT"/>
-        </w:rPr>
-        <w:t xml:space="preserve"> </w:t>
-      </w:r>
-      <w:r>
-        <w:rPr>
-          <w:rFonts w:ascii="Consolas" w:eastAsia="Times New Roman" w:hAnsi="Consolas" w:cs="Times New Roman"/>
-          <w:color w:val="0000FF"/>
-          <w:sz w:val="21"/>
-          <w:szCs w:val="21"/>
-          <w:lang w:val="en-US" w:eastAsia="it-IT"/>
-        </w:rPr>
-        <w:t>as</w:t>
-      </w:r>
-      <w:r>
-        <w:rPr>
-          <w:rFonts w:ascii="Consolas" w:eastAsia="Times New Roman" w:hAnsi="Consolas" w:cs="Times New Roman"/>
-          <w:color w:val="000000"/>
-          <w:sz w:val="21"/>
-          <w:szCs w:val="21"/>
-          <w:lang w:val="en-US" w:eastAsia="it-IT"/>
-        </w:rPr>
-        <w:t xml:space="preserve"> gr </w:t>
-      </w:r>
-    </w:p>
-    <w:p>
-      <w:pPr>
-        <w:shd w:val="clear" w:color="auto" w:fill="F2F2F2" w:themeFill="background1" w:themeFillShade="F2"/>
-        <w:spacing w:before="0" w:after="0" w:line="285" w:lineRule="atLeast"/>
-        <w:rPr>
-          <w:rFonts w:ascii="Consolas" w:eastAsia="Times New Roman" w:hAnsi="Consolas" w:cs="Times New Roman"/>
-          <w:color w:val="000000"/>
-          <w:sz w:val="21"/>
-          <w:szCs w:val="21"/>
-          <w:lang w:val="en-US" w:eastAsia="it-IT"/>
-        </w:rPr>
-      </w:pPr>
-      <w:r>
-        <w:rPr>
-          <w:rFonts w:ascii="Consolas" w:eastAsia="Times New Roman" w:hAnsi="Consolas" w:cs="Times New Roman"/>
-          <w:color w:val="0000FF"/>
-          <w:sz w:val="21"/>
-          <w:szCs w:val="21"/>
-          <w:lang w:val="en-US" w:eastAsia="it-IT"/>
-        </w:rPr>
-        <w:t>WHERE</w:t>
-      </w:r>
-      <w:r>
-        <w:rPr>
-          <w:rFonts w:ascii="Consolas" w:eastAsia="Times New Roman" w:hAnsi="Consolas" w:cs="Times New Roman"/>
-          <w:color w:val="000000"/>
-          <w:sz w:val="21"/>
-          <w:szCs w:val="21"/>
-          <w:lang w:val="en-US" w:eastAsia="it-IT"/>
-        </w:rPr>
-        <w:t xml:space="preserve"> p.id = </w:t>
-      </w:r>
-      <w:proofErr w:type="spellStart"/>
-      <w:proofErr w:type="gramStart"/>
-      <w:r>
-        <w:rPr>
-          <w:rFonts w:ascii="Consolas" w:eastAsia="Times New Roman" w:hAnsi="Consolas" w:cs="Times New Roman"/>
-          <w:color w:val="000000"/>
-          <w:sz w:val="21"/>
-          <w:szCs w:val="21"/>
-          <w:lang w:val="en-US" w:eastAsia="it-IT"/>
-        </w:rPr>
-        <w:t>pg.Project</w:t>
-      </w:r>
-      <w:proofErr w:type="spellEnd"/>
-      <w:proofErr w:type="gramEnd"/>
-      <w:r>
-        <w:rPr>
-          <w:rFonts w:ascii="Consolas" w:eastAsia="Times New Roman" w:hAnsi="Consolas" w:cs="Times New Roman"/>
-          <w:color w:val="000000"/>
-          <w:sz w:val="21"/>
-          <w:szCs w:val="21"/>
-          <w:lang w:val="en-US" w:eastAsia="it-IT"/>
-        </w:rPr>
-        <w:t xml:space="preserve"> </w:t>
-      </w:r>
-    </w:p>
-    <w:p>
-      <w:pPr>
-        <w:shd w:val="clear" w:color="auto" w:fill="F2F2F2" w:themeFill="background1" w:themeFillShade="F2"/>
-        <w:spacing w:before="0" w:after="0" w:line="285" w:lineRule="atLeast"/>
-        <w:rPr>
-          <w:rFonts w:ascii="Consolas" w:eastAsia="Times New Roman" w:hAnsi="Consolas" w:cs="Times New Roman"/>
-          <w:color w:val="000000"/>
-          <w:sz w:val="21"/>
-          <w:szCs w:val="21"/>
-          <w:lang w:val="en-US" w:eastAsia="it-IT"/>
-        </w:rPr>
-      </w:pPr>
-      <w:r>
-        <w:rPr>
-          <w:rFonts w:ascii="Consolas" w:eastAsia="Times New Roman" w:hAnsi="Consolas" w:cs="Times New Roman"/>
-          <w:color w:val="0000FF"/>
-          <w:sz w:val="21"/>
-          <w:szCs w:val="21"/>
-          <w:lang w:val="en-US" w:eastAsia="it-IT"/>
-        </w:rPr>
-        <w:t>AND</w:t>
-      </w:r>
-      <w:r>
-        <w:rPr>
-          <w:rFonts w:ascii="Consolas" w:eastAsia="Times New Roman" w:hAnsi="Consolas" w:cs="Times New Roman"/>
-          <w:color w:val="000000"/>
-          <w:sz w:val="21"/>
-          <w:szCs w:val="21"/>
-          <w:lang w:val="en-US" w:eastAsia="it-IT"/>
-        </w:rPr>
-        <w:t xml:space="preserve"> </w:t>
-      </w:r>
-      <w:proofErr w:type="spellStart"/>
-      <w:proofErr w:type="gramStart"/>
-      <w:r>
-        <w:rPr>
-          <w:rFonts w:ascii="Consolas" w:eastAsia="Times New Roman" w:hAnsi="Consolas" w:cs="Times New Roman"/>
-          <w:color w:val="000000"/>
-          <w:sz w:val="21"/>
-          <w:szCs w:val="21"/>
-          <w:lang w:val="en-US" w:eastAsia="it-IT"/>
-        </w:rPr>
-        <w:t>gr.Groupid</w:t>
-      </w:r>
-      <w:proofErr w:type="spellEnd"/>
-      <w:proofErr w:type="gramEnd"/>
-      <w:r>
-        <w:rPr>
-          <w:rFonts w:ascii="Consolas" w:eastAsia="Times New Roman" w:hAnsi="Consolas" w:cs="Times New Roman"/>
-          <w:color w:val="000000"/>
-          <w:sz w:val="21"/>
-          <w:szCs w:val="21"/>
-          <w:lang w:val="en-US" w:eastAsia="it-IT"/>
-        </w:rPr>
-        <w:t xml:space="preserve"> = </w:t>
-      </w:r>
-      <w:proofErr w:type="spellStart"/>
-      <w:r>
-        <w:rPr>
-          <w:rFonts w:ascii="Consolas" w:eastAsia="Times New Roman" w:hAnsi="Consolas" w:cs="Times New Roman"/>
-          <w:color w:val="000000"/>
-          <w:sz w:val="21"/>
-          <w:szCs w:val="21"/>
-          <w:lang w:val="en-US" w:eastAsia="it-IT"/>
-        </w:rPr>
-        <w:t>pg.tGroup</w:t>
-      </w:r>
-      <w:proofErr w:type="spellEnd"/>
-      <w:r>
-        <w:rPr>
-          <w:rFonts w:ascii="Consolas" w:eastAsia="Times New Roman" w:hAnsi="Consolas" w:cs="Times New Roman"/>
-          <w:color w:val="000000"/>
-          <w:sz w:val="21"/>
-          <w:szCs w:val="21"/>
-          <w:lang w:val="en-US" w:eastAsia="it-IT"/>
-        </w:rPr>
-        <w:t xml:space="preserve"> </w:t>
-      </w:r>
-      <w:r>
-        <w:rPr>
-          <w:rFonts w:ascii="Consolas" w:eastAsia="Times New Roman" w:hAnsi="Consolas" w:cs="Times New Roman"/>
-          <w:color w:val="0000FF"/>
-          <w:sz w:val="21"/>
-          <w:szCs w:val="21"/>
-          <w:lang w:val="en-US" w:eastAsia="it-IT"/>
-        </w:rPr>
-        <w:t>AND</w:t>
-      </w:r>
-      <w:r>
-        <w:rPr>
-          <w:rFonts w:ascii="Consolas" w:eastAsia="Times New Roman" w:hAnsi="Consolas" w:cs="Times New Roman"/>
-          <w:color w:val="000000"/>
-          <w:sz w:val="21"/>
-          <w:szCs w:val="21"/>
-          <w:lang w:val="en-US" w:eastAsia="it-IT"/>
-        </w:rPr>
-        <w:t xml:space="preserve"> u.id = </w:t>
-      </w:r>
-      <w:proofErr w:type="spellStart"/>
-      <w:r>
-        <w:rPr>
-          <w:rFonts w:ascii="Consolas" w:eastAsia="Times New Roman" w:hAnsi="Consolas" w:cs="Times New Roman"/>
-          <w:color w:val="000000"/>
-          <w:sz w:val="21"/>
-          <w:szCs w:val="21"/>
-          <w:lang w:val="en-US" w:eastAsia="it-IT"/>
-        </w:rPr>
-        <w:t>gr.Userid</w:t>
-      </w:r>
-      <w:proofErr w:type="spellEnd"/>
-      <w:r>
-        <w:rPr>
-          <w:rFonts w:ascii="Consolas" w:eastAsia="Times New Roman" w:hAnsi="Consolas" w:cs="Times New Roman"/>
-          <w:color w:val="000000"/>
-          <w:sz w:val="21"/>
-          <w:szCs w:val="21"/>
-          <w:lang w:val="en-US" w:eastAsia="it-IT"/>
-        </w:rPr>
-        <w:t xml:space="preserve"> </w:t>
-      </w:r>
-      <w:r>
-        <w:rPr>
-          <w:rFonts w:ascii="Consolas" w:eastAsia="Times New Roman" w:hAnsi="Consolas" w:cs="Times New Roman"/>
-          <w:color w:val="0000FF"/>
-          <w:sz w:val="21"/>
-          <w:szCs w:val="21"/>
-          <w:lang w:val="en-US" w:eastAsia="it-IT"/>
-        </w:rPr>
-        <w:t>AND</w:t>
-      </w:r>
-      <w:r>
-        <w:rPr>
-          <w:rFonts w:ascii="Consolas" w:eastAsia="Times New Roman" w:hAnsi="Consolas" w:cs="Times New Roman"/>
-          <w:color w:val="000000"/>
-          <w:sz w:val="21"/>
-          <w:szCs w:val="21"/>
-          <w:lang w:val="en-US" w:eastAsia="it-IT"/>
-        </w:rPr>
-        <w:t xml:space="preserve"> u.id=</w:t>
-      </w:r>
-      <w:r>
-        <w:rPr>
-          <w:rFonts w:ascii="Consolas" w:eastAsia="Times New Roman" w:hAnsi="Consolas" w:cs="Times New Roman"/>
-          <w:color w:val="000000"/>
-          <w:sz w:val="21"/>
-          <w:szCs w:val="21"/>
-          <w:lang w:val="en-US" w:eastAsia="it-IT"/>
-        </w:rPr>
-        <w:t xml:space="preserve"> </w:t>
-      </w:r>
-      <w:r>
-        <w:rPr>
-          <w:rFonts w:ascii="Consolas" w:eastAsia="Times New Roman" w:hAnsi="Consolas" w:cs="Times New Roman"/>
-          <w:color w:val="09885A"/>
-          <w:sz w:val="21"/>
-          <w:szCs w:val="21"/>
-          <w:lang w:val="en-US" w:eastAsia="it-IT"/>
-        </w:rPr>
-        <w:t>:</w:t>
-      </w:r>
-      <w:proofErr w:type="spellStart"/>
-      <w:r>
-        <w:rPr>
-          <w:rFonts w:ascii="Consolas" w:eastAsia="Times New Roman" w:hAnsi="Consolas" w:cs="Times New Roman"/>
-          <w:color w:val="09885A"/>
-          <w:sz w:val="21"/>
-          <w:szCs w:val="21"/>
-          <w:lang w:val="en-US" w:eastAsia="it-IT"/>
-        </w:rPr>
-        <w:t>userid</w:t>
-      </w:r>
-      <w:proofErr w:type="spellEnd"/>
-      <w:r>
-        <w:rPr>
-          <w:rFonts w:ascii="Consolas" w:eastAsia="Times New Roman" w:hAnsi="Consolas" w:cs="Times New Roman"/>
-          <w:color w:val="09885A"/>
-          <w:sz w:val="21"/>
-          <w:szCs w:val="21"/>
-          <w:lang w:val="en-US" w:eastAsia="it-IT"/>
-        </w:rPr>
-        <w:t>;</w:t>
-      </w:r>
-    </w:p>
-    <w:p>
-      <w:pPr>
-        <w:shd w:val="clear" w:color="auto" w:fill="FFFFFF"/>
-        <w:spacing w:before="0" w:after="0" w:line="285" w:lineRule="atLeast"/>
-        <w:rPr>
-          <w:rFonts w:ascii="Consolas" w:eastAsia="Times New Roman" w:hAnsi="Consolas" w:cs="Times New Roman"/>
-          <w:color w:val="000000"/>
-          <w:sz w:val="21"/>
-          <w:szCs w:val="21"/>
-          <w:lang w:eastAsia="it-IT"/>
-        </w:rPr>
-      </w:pPr>
       <w:r>
         <w:rPr>
           <w:rFonts w:ascii="Consolas" w:eastAsia="Times New Roman" w:hAnsi="Consolas" w:cs="Times New Roman"/>
@@ -33418,6 +33009,7 @@
   <w:style w:type="character" w:default="1" w:styleId="Carpredefinitoparagrafo">
     <w:name w:val="Default Paragraph Font"/>
     <w:uiPriority w:val="1"/>
+    <w:semiHidden/>
     <w:unhideWhenUsed/>
   </w:style>
   <w:style w:type="table" w:default="1" w:styleId="Tabellanormale">
@@ -34833,6 +34425,15 @@
 </file>
 
 <file path=customXml/item3.xml><?xml version="1.0" encoding="utf-8"?>
+<?mso-contentType ?>
+<FormTemplates xmlns="http://schemas.microsoft.com/sharepoint/v3/contenttype/forms">
+  <Display>DocumentLibraryForm</Display>
+  <Edit>AssetEditForm</Edit>
+  <New>DocumentLibraryForm</New>
+</FormTemplates>
+</file>
+
+<file path=customXml/item4.xml><?xml version="1.0" encoding="utf-8"?>
 <ct:contentTypeSchema xmlns:ct="http://schemas.microsoft.com/office/2006/metadata/contentType" xmlns:ma="http://schemas.microsoft.com/office/2006/metadata/properties/metaAttributes" ct:_="" ma:_="" ma:contentTypeName="TemplateFile" ma:contentTypeID="0x0101006EDDDB5EE6D98C44930B742096920B300400F5B6D36B3EF94B4E9A635CDF2A18F5B8" ma:contentTypeVersion="72" ma:contentTypeDescription="Create a new document." ma:contentTypeScope="" ma:versionID="a23e56308344d904b51738559c3d67c9">
   <xsd:schema xmlns:xsd="http://www.w3.org/2001/XMLSchema" xmlns:xs="http://www.w3.org/2001/XMLSchema" xmlns:p="http://schemas.microsoft.com/office/2006/metadata/properties" xmlns:ns2="4873beb7-5857-4685-be1f-d57550cc96cc" targetNamespace="http://schemas.microsoft.com/office/2006/metadata/properties" ma:root="true" ma:fieldsID="cd0908cc4600e77bf5da051303e00c8d" ns2:_="">
     <xsd:import namespace="4873beb7-5857-4685-be1f-d57550cc96cc"/>
@@ -35872,15 +35473,6 @@
 </ct:contentTypeSchema>
 </file>
 
-<file path=customXml/item4.xml><?xml version="1.0" encoding="utf-8"?>
-<?mso-contentType ?>
-<FormTemplates xmlns="http://schemas.microsoft.com/sharepoint/v3/contenttype/forms">
-  <Display>DocumentLibraryForm</Display>
-  <Edit>AssetEditForm</Edit>
-  <New>DocumentLibraryForm</New>
-</FormTemplates>
-</file>
-
 <file path=customXml/item5.xml><?xml version="1.0" encoding="utf-8"?>
 <b:Sources xmlns:b="http://schemas.openxmlformats.org/officeDocument/2006/bibliography" SelectedStyle="\APA.XSL" StyleName="APA">
   <b:Source>
@@ -35953,6 +35545,14 @@
 </file>
 
 <file path=customXml/itemProps3.xml><?xml version="1.0" encoding="utf-8"?>
+<ds:datastoreItem xmlns:ds="http://schemas.openxmlformats.org/officeDocument/2006/customXml" ds:itemID="{FF740C13-C6A2-43D3-86C5-4CBB969C2CB1}">
+  <ds:schemaRefs>
+    <ds:schemaRef ds:uri="http://schemas.microsoft.com/sharepoint/v3/contenttype/forms"/>
+  </ds:schemaRefs>
+</ds:datastoreItem>
+</file>
+
+<file path=customXml/itemProps4.xml><?xml version="1.0" encoding="utf-8"?>
 <ds:datastoreItem xmlns:ds="http://schemas.openxmlformats.org/officeDocument/2006/customXml" ds:itemID="{88FF2527-3592-4DBF-9FD9-FEA06E5BF9A7}">
   <ds:schemaRefs>
     <ds:schemaRef ds:uri="http://schemas.microsoft.com/office/2006/metadata/contentType"/>
@@ -35970,16 +35570,8 @@
 </ds:datastoreItem>
 </file>
 
-<file path=customXml/itemProps4.xml><?xml version="1.0" encoding="utf-8"?>
-<ds:datastoreItem xmlns:ds="http://schemas.openxmlformats.org/officeDocument/2006/customXml" ds:itemID="{FF740C13-C6A2-43D3-86C5-4CBB969C2CB1}">
-  <ds:schemaRefs>
-    <ds:schemaRef ds:uri="http://schemas.microsoft.com/sharepoint/v3/contenttype/forms"/>
-  </ds:schemaRefs>
-</ds:datastoreItem>
-</file>
-
 <file path=customXml/itemProps5.xml><?xml version="1.0" encoding="utf-8"?>
-<ds:datastoreItem xmlns:ds="http://schemas.openxmlformats.org/officeDocument/2006/customXml" ds:itemID="{AF676858-2A41-4997-8D76-A1208BB76AC3}">
+<ds:datastoreItem xmlns:ds="http://schemas.openxmlformats.org/officeDocument/2006/customXml" ds:itemID="{8771B8E5-77EF-447B-985E-D1972DB785AC}">
   <ds:schemaRefs>
     <ds:schemaRef ds:uri="http://schemas.openxmlformats.org/officeDocument/2006/bibliography"/>
   </ds:schemaRefs>

</xml_diff>